<commit_message>
Last images and text
</commit_message>
<xml_diff>
--- a/Presentacion.docx
+++ b/Presentacion.docx
@@ -1,14 +1,34 @@
 
 <file path=word/document.xml><?xml version="1.0" encoding="utf-8"?>
-<w:document xmlns:wpc="http://schemas.microsoft.com/office/word/2010/wordprocessingCanvas" xmlns:mc="http://schemas.openxmlformats.org/markup-compatibility/2006" xmlns:o="urn:schemas-microsoft-com:office:office" xmlns:r="http://schemas.openxmlformats.org/officeDocument/2006/relationships" xmlns:m="http://schemas.openxmlformats.org/officeDocument/2006/math" xmlns:v="urn:schemas-microsoft-com:vml" xmlns:wp14="http://schemas.microsoft.com/office/word/2010/wordprocessingDrawing" xmlns:wp="http://schemas.openxmlformats.org/drawingml/2006/wordprocessingDrawing" xmlns:w10="urn:schemas-microsoft-com:office:word" xmlns:w="http://schemas.openxmlformats.org/wordprocessingml/2006/main" xmlns:w14="http://schemas.microsoft.com/office/word/2010/wordml" xmlns:w15="http://schemas.microsoft.com/office/word/2012/wordml" xmlns:wpg="http://schemas.microsoft.com/office/word/2010/wordprocessingGroup" xmlns:wpi="http://schemas.microsoft.com/office/word/2010/wordprocessingInk" xmlns:wne="http://schemas.microsoft.com/office/word/2006/wordml" xmlns:wps="http://schemas.microsoft.com/office/word/2010/wordprocessingShape" mc:Ignorable="w14 w15 wp14">
+<w:document xmlns:ve="http://schemas.openxmlformats.org/markup-compatibility/2006" xmlns:o="urn:schemas-microsoft-com:office:office" xmlns:r="http://schemas.openxmlformats.org/officeDocument/2006/relationships" xmlns:m="http://schemas.openxmlformats.org/officeDocument/2006/math" xmlns:v="urn:schemas-microsoft-com:vml" xmlns:wp="http://schemas.openxmlformats.org/drawingml/2006/wordprocessingDrawing" xmlns:w10="urn:schemas-microsoft-com:office:word" xmlns:w="http://schemas.openxmlformats.org/wordprocessingml/2006/main" xmlns:wne="http://schemas.microsoft.com/office/word/2006/wordml">
   <w:body>
     <w:p>
       <w:pPr>
-        <w:pStyle w:val="ListParagraph"/>
-        <w:numPr>
-          <w:ilvl w:val="0"/>
-          <w:numId w:val="8"/>
-        </w:numPr>
+        <w:jc w:val="center"/>
+        <w:rPr>
+          <w:rFonts w:ascii="Arial" w:hAnsi="Arial" w:cs="Arial"/>
+          <w:b/>
+          <w:color w:val="252525"/>
+          <w:sz w:val="21"/>
+          <w:szCs w:val="21"/>
+          <w:shd w:val="clear" w:color="auto" w:fill="FFFFFF"/>
+        </w:rPr>
+      </w:pPr>
+      <w:r>
+        <w:rPr>
+          <w:rFonts w:ascii="Arial" w:hAnsi="Arial" w:cs="Arial"/>
+          <w:b/>
+          <w:color w:val="252525"/>
+          <w:sz w:val="21"/>
+          <w:szCs w:val="21"/>
+          <w:shd w:val="clear" w:color="auto" w:fill="FFFFFF"/>
+        </w:rPr>
+        <w:t>1</w:t>
+      </w:r>
+    </w:p>
+    <w:p>
+      <w:pPr>
+        <w:pStyle w:val="Prrafodelista"/>
         <w:tabs>
           <w:tab w:val="left" w:pos="3480"/>
         </w:tabs>
@@ -127,7 +147,7 @@
           <w:szCs w:val="21"/>
           <w:shd w:val="clear" w:color="auto" w:fill="FFFFFF"/>
         </w:rPr>
-        <w:t xml:space="preserve">cesarlos en un tiempo razonable. </w:t>
+        <w:t>cesarlos en un tiempo razonable. Big Data se puede dividir en tres tipos:</w:t>
       </w:r>
       <w:r>
         <w:rPr>
@@ -137,8 +157,9 @@
           <w:szCs w:val="21"/>
           <w:shd w:val="clear" w:color="auto" w:fill="FFFFFF"/>
         </w:rPr>
-        <w:t>Big Data se puede dividir en tres tipos:</w:t>
-      </w:r>
+        <w:t xml:space="preserve"> Estructurado, No estructurado y </w:t>
+      </w:r>
+      <w:proofErr w:type="spellStart"/>
       <w:r>
         <w:rPr>
           <w:rFonts w:ascii="Arial" w:hAnsi="Arial" w:cs="Arial"/>
@@ -147,16 +168,29 @@
           <w:szCs w:val="21"/>
           <w:shd w:val="clear" w:color="auto" w:fill="FFFFFF"/>
         </w:rPr>
-        <w:t xml:space="preserve"> Estructurado, No estructurado y Semiestructurado</w:t>
-      </w:r>
-    </w:p>
-    <w:p>
-      <w:pPr>
-        <w:pStyle w:val="ListParagraph"/>
-        <w:numPr>
-          <w:ilvl w:val="0"/>
-          <w:numId w:val="8"/>
-        </w:numPr>
+        <w:t>Semiestructurado</w:t>
+      </w:r>
+      <w:proofErr w:type="spellEnd"/>
+    </w:p>
+    <w:p>
+      <w:pPr>
+        <w:jc w:val="center"/>
+        <w:rPr>
+          <w:b/>
+          <w:lang w:val="es-AR" w:eastAsia="es-AR"/>
+        </w:rPr>
+      </w:pPr>
+      <w:r>
+        <w:rPr>
+          <w:b/>
+          <w:lang w:val="es-AR" w:eastAsia="es-AR"/>
+        </w:rPr>
+        <w:t>2</w:t>
+      </w:r>
+    </w:p>
+    <w:p>
+      <w:pPr>
+        <w:pStyle w:val="Prrafodelista"/>
         <w:shd w:val="clear" w:color="auto" w:fill="FFFFFF"/>
         <w:spacing w:before="100" w:beforeAutospacing="1" w:after="24" w:line="336" w:lineRule="atLeast"/>
         <w:rPr>
@@ -180,7 +214,7 @@
     </w:p>
     <w:p>
       <w:pPr>
-        <w:pStyle w:val="ListParagraph"/>
+        <w:pStyle w:val="Prrafodelista"/>
         <w:shd w:val="clear" w:color="auto" w:fill="FFFFFF"/>
         <w:spacing w:before="100" w:beforeAutospacing="1" w:after="24" w:line="336" w:lineRule="atLeast"/>
         <w:rPr>
@@ -208,7 +242,7 @@
     </w:p>
     <w:p>
       <w:pPr>
-        <w:pStyle w:val="ListParagraph"/>
+        <w:pStyle w:val="Prrafodelista"/>
         <w:shd w:val="clear" w:color="auto" w:fill="FFFFFF"/>
         <w:spacing w:before="100" w:beforeAutospacing="1" w:after="24" w:line="336" w:lineRule="atLeast"/>
         <w:rPr>
@@ -236,7 +270,7 @@
     </w:p>
     <w:p>
       <w:pPr>
-        <w:pStyle w:val="ListParagraph"/>
+        <w:pStyle w:val="Prrafodelista"/>
         <w:shd w:val="clear" w:color="auto" w:fill="FFFFFF"/>
         <w:spacing w:before="100" w:beforeAutospacing="1" w:after="24" w:line="336" w:lineRule="atLeast"/>
         <w:rPr>
@@ -340,7 +374,7 @@
     </w:p>
     <w:p>
       <w:pPr>
-        <w:pStyle w:val="ListParagraph"/>
+        <w:pStyle w:val="Prrafodelista"/>
         <w:shd w:val="clear" w:color="auto" w:fill="FFFFFF"/>
         <w:spacing w:before="100" w:beforeAutospacing="1" w:after="24" w:line="336" w:lineRule="atLeast"/>
         <w:rPr>
@@ -382,20 +416,11 @@
     </w:p>
     <w:p>
       <w:pPr>
-        <w:pStyle w:val="ListParagraph"/>
+        <w:pStyle w:val="Prrafodelista"/>
         <w:shd w:val="clear" w:color="auto" w:fill="FFFFFF"/>
         <w:spacing w:before="100" w:beforeAutospacing="1" w:after="24" w:line="336" w:lineRule="atLeast"/>
         <w:rPr>
           <w:rFonts w:ascii="Arial" w:eastAsia="Times New Roman" w:hAnsi="Arial" w:cs="Arial"/>
-          <w:color w:val="252525"/>
-          <w:sz w:val="21"/>
-          <w:szCs w:val="21"/>
-          <w:lang w:val="es-AR" w:eastAsia="es-AR"/>
-        </w:rPr>
-      </w:pPr>
-      <w:r>
-        <w:rPr>
-          <w:rFonts w:ascii="Arial" w:eastAsia="Times New Roman" w:hAnsi="Arial" w:cs="Arial"/>
           <w:b/>
           <w:bCs/>
           <w:color w:val="252525"/>
@@ -403,21 +428,57 @@
           <w:szCs w:val="21"/>
           <w:lang w:val="es-AR" w:eastAsia="es-AR"/>
         </w:rPr>
+      </w:pPr>
+      <w:r>
+        <w:rPr>
+          <w:rFonts w:ascii="Arial" w:eastAsia="Times New Roman" w:hAnsi="Arial" w:cs="Arial"/>
+          <w:b/>
+          <w:bCs/>
+          <w:color w:val="252525"/>
+          <w:sz w:val="21"/>
+          <w:szCs w:val="21"/>
+          <w:lang w:val="es-AR" w:eastAsia="es-AR"/>
+        </w:rPr>
         <w:t>Biométricos</w:t>
       </w:r>
     </w:p>
     <w:p>
       <w:pPr>
-        <w:pStyle w:val="ListParagraph"/>
-        <w:numPr>
-          <w:ilvl w:val="0"/>
-          <w:numId w:val="8"/>
-        </w:numPr>
+        <w:pStyle w:val="Prrafodelista"/>
         <w:shd w:val="clear" w:color="auto" w:fill="FFFFFF"/>
         <w:spacing w:before="100" w:beforeAutospacing="1" w:after="24" w:line="336" w:lineRule="atLeast"/>
         <w:rPr>
           <w:rFonts w:ascii="Arial" w:eastAsia="Times New Roman" w:hAnsi="Arial" w:cs="Arial"/>
-          <w:b/>
+          <w:color w:val="252525"/>
+          <w:sz w:val="21"/>
+          <w:szCs w:val="21"/>
+          <w:lang w:val="es-AR" w:eastAsia="es-AR"/>
+        </w:rPr>
+      </w:pPr>
+    </w:p>
+    <w:p>
+      <w:pPr>
+        <w:jc w:val="center"/>
+        <w:rPr>
+          <w:b/>
+          <w:lang w:val="es-AR" w:eastAsia="es-AR"/>
+        </w:rPr>
+      </w:pPr>
+      <w:r>
+        <w:rPr>
+          <w:b/>
+          <w:lang w:val="es-AR" w:eastAsia="es-AR"/>
+        </w:rPr>
+        <w:t>3</w:t>
+      </w:r>
+    </w:p>
+    <w:p>
+      <w:pPr>
+        <w:pStyle w:val="Prrafodelista"/>
+        <w:shd w:val="clear" w:color="auto" w:fill="FFFFFF"/>
+        <w:spacing w:before="100" w:beforeAutospacing="1" w:after="24" w:line="336" w:lineRule="atLeast"/>
+        <w:rPr>
+          <w:rFonts w:ascii="Arial" w:eastAsia="Times New Roman" w:hAnsi="Arial" w:cs="Arial"/>
           <w:color w:val="252525"/>
           <w:sz w:val="21"/>
           <w:szCs w:val="21"/>
@@ -523,15 +584,42 @@
     </w:p>
     <w:p>
       <w:pPr>
-        <w:pStyle w:val="ListParagraph"/>
-        <w:numPr>
-          <w:ilvl w:val="0"/>
-          <w:numId w:val="8"/>
-        </w:numPr>
+        <w:pStyle w:val="Prrafodelista"/>
         <w:shd w:val="clear" w:color="auto" w:fill="FFFFFF"/>
         <w:spacing w:before="100" w:beforeAutospacing="1" w:after="24" w:line="336" w:lineRule="atLeast"/>
         <w:rPr>
           <w:rFonts w:ascii="Arial" w:eastAsia="Times New Roman" w:hAnsi="Arial" w:cs="Arial"/>
+          <w:b/>
+          <w:color w:val="252525"/>
+          <w:sz w:val="21"/>
+          <w:szCs w:val="21"/>
+          <w:lang w:val="es-AR" w:eastAsia="es-AR"/>
+        </w:rPr>
+      </w:pPr>
+    </w:p>
+    <w:p>
+      <w:pPr>
+        <w:jc w:val="center"/>
+        <w:rPr>
+          <w:b/>
+          <w:lang w:val="es-AR" w:eastAsia="es-AR"/>
+        </w:rPr>
+      </w:pPr>
+      <w:r>
+        <w:rPr>
+          <w:b/>
+          <w:lang w:val="es-AR" w:eastAsia="es-AR"/>
+        </w:rPr>
+        <w:t>4</w:t>
+      </w:r>
+    </w:p>
+    <w:p>
+      <w:pPr>
+        <w:pStyle w:val="Prrafodelista"/>
+        <w:shd w:val="clear" w:color="auto" w:fill="FFFFFF"/>
+        <w:spacing w:before="100" w:beforeAutospacing="1" w:after="24" w:line="336" w:lineRule="atLeast"/>
+        <w:rPr>
+          <w:rFonts w:ascii="Arial" w:eastAsia="Times New Roman" w:hAnsi="Arial" w:cs="Arial"/>
           <w:color w:val="252525"/>
           <w:sz w:val="21"/>
           <w:szCs w:val="21"/>
@@ -573,7 +661,7 @@
     </w:p>
     <w:p>
       <w:pPr>
-        <w:pStyle w:val="ListParagraph"/>
+        <w:pStyle w:val="Prrafodelista"/>
         <w:numPr>
           <w:ilvl w:val="0"/>
           <w:numId w:val="1"/>
@@ -601,7 +689,7 @@
     </w:p>
     <w:p>
       <w:pPr>
-        <w:pStyle w:val="ListParagraph"/>
+        <w:pStyle w:val="Prrafodelista"/>
         <w:numPr>
           <w:ilvl w:val="0"/>
           <w:numId w:val="1"/>
@@ -637,7 +725,7 @@
     </w:p>
     <w:p>
       <w:pPr>
-        <w:pStyle w:val="ListParagraph"/>
+        <w:pStyle w:val="Prrafodelista"/>
         <w:numPr>
           <w:ilvl w:val="0"/>
           <w:numId w:val="1"/>
@@ -665,13 +753,35 @@
     </w:p>
     <w:p>
       <w:pPr>
-        <w:pStyle w:val="ListParagraph"/>
-        <w:numPr>
-          <w:ilvl w:val="0"/>
-          <w:numId w:val="8"/>
-        </w:numPr>
         <w:shd w:val="clear" w:color="auto" w:fill="FFFFFF"/>
         <w:spacing w:before="100" w:beforeAutospacing="1" w:after="24" w:line="336" w:lineRule="atLeast"/>
+        <w:jc w:val="center"/>
+        <w:rPr>
+          <w:rFonts w:ascii="Arial" w:eastAsia="Times New Roman" w:hAnsi="Arial" w:cs="Arial"/>
+          <w:b/>
+          <w:color w:val="252525"/>
+          <w:sz w:val="21"/>
+          <w:szCs w:val="21"/>
+          <w:lang w:val="es-AR" w:eastAsia="es-AR"/>
+        </w:rPr>
+      </w:pPr>
+      <w:r>
+        <w:rPr>
+          <w:rFonts w:ascii="Arial" w:eastAsia="Times New Roman" w:hAnsi="Arial" w:cs="Arial"/>
+          <w:b/>
+          <w:color w:val="252525"/>
+          <w:sz w:val="21"/>
+          <w:szCs w:val="21"/>
+          <w:lang w:val="es-AR" w:eastAsia="es-AR"/>
+        </w:rPr>
+        <w:t>5</w:t>
+      </w:r>
+    </w:p>
+    <w:p>
+      <w:pPr>
+        <w:pStyle w:val="Prrafodelista"/>
+        <w:shd w:val="clear" w:color="auto" w:fill="FFFFFF"/>
+        <w:spacing w:before="100" w:beforeAutospacing="1" w:after="24" w:line="336" w:lineRule="atLeast"/>
         <w:rPr>
           <w:rFonts w:ascii="Arial" w:eastAsia="Times New Roman" w:hAnsi="Arial" w:cs="Arial"/>
           <w:color w:val="252525"/>
@@ -767,13 +877,36 @@
     </w:p>
     <w:p>
       <w:pPr>
-        <w:pStyle w:val="ListParagraph"/>
-        <w:numPr>
-          <w:ilvl w:val="0"/>
-          <w:numId w:val="8"/>
-        </w:numPr>
         <w:shd w:val="clear" w:color="auto" w:fill="FFFFFF"/>
         <w:spacing w:before="120" w:beforeAutospacing="1" w:after="120" w:line="336" w:lineRule="atLeast"/>
+        <w:jc w:val="center"/>
+        <w:rPr>
+          <w:rFonts w:ascii="Arial" w:eastAsia="Times New Roman" w:hAnsi="Arial" w:cs="Arial"/>
+          <w:b/>
+          <w:color w:val="252525"/>
+          <w:sz w:val="21"/>
+          <w:szCs w:val="21"/>
+          <w:lang w:val="es-AR" w:eastAsia="es-AR"/>
+        </w:rPr>
+      </w:pPr>
+      <w:r>
+        <w:rPr>
+          <w:rFonts w:ascii="Arial" w:eastAsia="Times New Roman" w:hAnsi="Arial" w:cs="Arial"/>
+          <w:b/>
+          <w:color w:val="252525"/>
+          <w:sz w:val="21"/>
+          <w:szCs w:val="21"/>
+          <w:lang w:val="es-AR" w:eastAsia="es-AR"/>
+        </w:rPr>
+        <w:lastRenderedPageBreak/>
+        <w:t>6 – 7 – 8 – 9</w:t>
+      </w:r>
+    </w:p>
+    <w:p>
+      <w:pPr>
+        <w:shd w:val="clear" w:color="auto" w:fill="FFFFFF"/>
+        <w:spacing w:before="120" w:beforeAutospacing="1" w:after="120" w:line="336" w:lineRule="atLeast"/>
+        <w:ind w:left="360"/>
         <w:rPr>
           <w:rFonts w:ascii="Arial" w:eastAsia="Times New Roman" w:hAnsi="Arial" w:cs="Arial"/>
           <w:color w:val="252525"/>
@@ -837,7 +970,7 @@
     </w:p>
     <w:p>
       <w:pPr>
-        <w:pStyle w:val="ListParagraph"/>
+        <w:pStyle w:val="Prrafodelista"/>
         <w:numPr>
           <w:ilvl w:val="0"/>
           <w:numId w:val="1"/>
@@ -898,17 +1031,7 @@
           <w:szCs w:val="21"/>
           <w:lang w:val="es-AR" w:eastAsia="es-AR"/>
         </w:rPr>
-        <w:t xml:space="preserve"> Los datos se almacenan de forma similar a </w:t>
-      </w:r>
-      <w:r>
-        <w:rPr>
-          <w:rFonts w:ascii="Arial" w:eastAsia="Times New Roman" w:hAnsi="Arial" w:cs="Arial"/>
-          <w:color w:val="252525"/>
-          <w:sz w:val="21"/>
-          <w:szCs w:val="21"/>
-          <w:lang w:val="es-AR" w:eastAsia="es-AR"/>
-        </w:rPr>
-        <w:t xml:space="preserve">los </w:t>
+        <w:t xml:space="preserve"> Los datos se almacenan de forma similar a los </w:t>
       </w:r>
       <w:hyperlink r:id="rId5" w:tooltip="Diccionario de datos" w:history="1">
         <w:r>
@@ -930,57 +1053,7 @@
           <w:szCs w:val="21"/>
           <w:lang w:val="es-AR" w:eastAsia="es-AR"/>
         </w:rPr>
-        <w:t>, donde se accede al dato a partir de una clave única.</w:t>
-      </w:r>
-      <w:r>
-        <w:rPr>
-          <w:rFonts w:ascii="Arial" w:eastAsia="Times New Roman" w:hAnsi="Arial" w:cs="Arial"/>
-          <w:color w:val="252525"/>
-          <w:sz w:val="21"/>
-          <w:szCs w:val="21"/>
-          <w:lang w:val="es-AR" w:eastAsia="es-AR"/>
-        </w:rPr>
-        <w:t xml:space="preserve"> Los valores </w:t>
-      </w:r>
-      <w:r>
-        <w:rPr>
-          <w:rFonts w:ascii="Arial" w:eastAsia="Times New Roman" w:hAnsi="Arial" w:cs="Arial"/>
-          <w:color w:val="252525"/>
-          <w:sz w:val="21"/>
-          <w:szCs w:val="21"/>
-          <w:lang w:val="es-AR" w:eastAsia="es-AR"/>
-        </w:rPr>
-        <w:t xml:space="preserve">son aislados e independientes entre ellos. </w:t>
-      </w:r>
-      <w:r>
-        <w:rPr>
-          <w:rFonts w:ascii="Arial" w:eastAsia="Times New Roman" w:hAnsi="Arial" w:cs="Arial"/>
-          <w:color w:val="252525"/>
-          <w:sz w:val="21"/>
-          <w:szCs w:val="21"/>
-          <w:lang w:val="es-AR" w:eastAsia="es-AR"/>
-        </w:rPr>
-        <w:t>E</w:t>
-      </w:r>
-      <w:r>
-        <w:rPr>
-          <w:rFonts w:ascii="Arial" w:eastAsia="Times New Roman" w:hAnsi="Arial" w:cs="Arial"/>
-          <w:color w:val="252525"/>
-          <w:sz w:val="21"/>
-          <w:szCs w:val="21"/>
-          <w:lang w:val="es-AR" w:eastAsia="es-AR"/>
-        </w:rPr>
-        <w:t>ste sistema de almacenamiento carece de una estructu</w:t>
-      </w:r>
-      <w:r>
-        <w:rPr>
-          <w:rFonts w:ascii="Arial" w:eastAsia="Times New Roman" w:hAnsi="Arial" w:cs="Arial"/>
-          <w:color w:val="252525"/>
-          <w:sz w:val="21"/>
-          <w:szCs w:val="21"/>
-          <w:lang w:val="es-AR" w:eastAsia="es-AR"/>
-        </w:rPr>
-        <w:t xml:space="preserve">ra de datos clara y establecida. </w:t>
+        <w:t xml:space="preserve">, donde se accede al dato a partir de una clave única. Los valores son aislados e independientes entre ellos. Este sistema de almacenamiento carece de una estructura de datos clara y establecida. </w:t>
       </w:r>
       <w:r>
         <w:t xml:space="preserve">Dentro de este tipo de almacenamiento se encuentra </w:t>
@@ -996,7 +1069,7 @@
     </w:p>
     <w:p>
       <w:pPr>
-        <w:pStyle w:val="ListParagraph"/>
+        <w:pStyle w:val="Prrafodelista"/>
         <w:numPr>
           <w:ilvl w:val="0"/>
           <w:numId w:val="1"/>
@@ -1053,37 +1126,7 @@
           <w:szCs w:val="21"/>
           <w:lang w:val="es-AR" w:eastAsia="es-AR"/>
         </w:rPr>
-        <w:t> poco d</w:t>
-      </w:r>
-      <w:r>
-        <w:rPr>
-          <w:rFonts w:ascii="Arial" w:eastAsia="Times New Roman" w:hAnsi="Arial" w:cs="Arial"/>
-          <w:color w:val="252525"/>
-          <w:sz w:val="21"/>
-          <w:szCs w:val="21"/>
-          <w:lang w:val="es-AR" w:eastAsia="es-AR"/>
-        </w:rPr>
-        <w:t>enso, distribuido y persistente</w:t>
-      </w:r>
-      <w:r>
-        <w:rPr>
-          <w:rFonts w:ascii="Arial" w:eastAsia="Times New Roman" w:hAnsi="Arial" w:cs="Arial"/>
-          <w:color w:val="252525"/>
-          <w:sz w:val="21"/>
-          <w:szCs w:val="21"/>
-          <w:lang w:val="es-AR" w:eastAsia="es-AR"/>
-        </w:rPr>
-        <w:t>. Se orienta a almacenar datos con tendencia a escalar horizontalmente, por lo que permite guardar diferentes</w:t>
-      </w:r>
-      <w:r>
-        <w:rPr>
-          <w:rFonts w:ascii="Arial" w:eastAsia="Times New Roman" w:hAnsi="Arial" w:cs="Arial"/>
-          <w:color w:val="252525"/>
-          <w:sz w:val="21"/>
-          <w:szCs w:val="21"/>
-          <w:lang w:val="es-AR" w:eastAsia="es-AR"/>
-        </w:rPr>
-        <w:t xml:space="preserve"> </w:t>
+        <w:t xml:space="preserve"> poco denso, distribuido y persistente. Se orienta a almacenar datos con tendencia a escalar horizontalmente, por lo que permite guardar diferentes </w:t>
       </w:r>
       <w:hyperlink r:id="rId7" w:tooltip="Atributo (informática)" w:history="1">
         <w:r>
@@ -1127,38 +1170,7 @@
           <w:szCs w:val="21"/>
           <w:lang w:val="es-AR" w:eastAsia="es-AR"/>
         </w:rPr>
-        <w:t xml:space="preserve"> bajo una misma Clave. </w:t>
-      </w:r>
-      <w:r>
-        <w:rPr>
-          <w:rFonts w:ascii="Arial" w:eastAsia="Times New Roman" w:hAnsi="Arial" w:cs="Arial"/>
-          <w:color w:val="252525"/>
-          <w:sz w:val="21"/>
-          <w:szCs w:val="21"/>
-          <w:lang w:val="es-AR" w:eastAsia="es-AR"/>
-        </w:rPr>
-        <w:t xml:space="preserve">Permite </w:t>
-      </w:r>
-      <w:r>
-        <w:rPr>
-          <w:rFonts w:ascii="Arial" w:eastAsia="Times New Roman" w:hAnsi="Arial" w:cs="Arial"/>
-          <w:color w:val="252525"/>
-          <w:sz w:val="21"/>
-          <w:szCs w:val="21"/>
-          <w:lang w:val="es-AR" w:eastAsia="es-AR"/>
-        </w:rPr>
-        <w:lastRenderedPageBreak/>
-        <w:t>agrupar columnas en fami</w:t>
-      </w:r>
-      <w:r>
-        <w:rPr>
-          <w:rFonts w:ascii="Arial" w:eastAsia="Times New Roman" w:hAnsi="Arial" w:cs="Arial"/>
-          <w:color w:val="252525"/>
-          <w:sz w:val="21"/>
-          <w:szCs w:val="21"/>
-          <w:lang w:val="es-AR" w:eastAsia="es-AR"/>
-        </w:rPr>
-        <w:t>lias y guardar la información cronológicamente, mejorando el rendimiento. Su precursor es </w:t>
+        <w:t> bajo una misma Clave. Permite agrupar columnas en familias y guardar la información cronológicamente, mejorando el rendimiento. Su precursor es </w:t>
       </w:r>
       <w:proofErr w:type="spellStart"/>
       <w:r>
@@ -1192,52 +1204,12 @@
           <w:szCs w:val="21"/>
           <w:lang w:val="es-AR" w:eastAsia="es-AR"/>
         </w:rPr>
-        <w:t> de Google</w:t>
-      </w:r>
-      <w:r>
-        <w:rPr>
-          <w:rFonts w:ascii="Arial" w:eastAsia="Times New Roman" w:hAnsi="Arial" w:cs="Arial"/>
-          <w:color w:val="252525"/>
-          <w:sz w:val="21"/>
-          <w:szCs w:val="21"/>
-          <w:lang w:val="es-AR" w:eastAsia="es-AR"/>
-        </w:rPr>
-        <w:t>.</w:t>
-      </w:r>
-    </w:p>
-    <w:p>
-      <w:pPr>
-        <w:numPr>
-          <w:ilvl w:val="0"/>
-          <w:numId w:val="8"/>
-        </w:numPr>
-        <w:shd w:val="clear" w:color="auto" w:fill="FFFFFF"/>
-        <w:spacing w:before="120" w:beforeAutospacing="1" w:after="120" w:line="336" w:lineRule="atLeast"/>
-        <w:ind w:left="384"/>
-        <w:rPr>
-          <w:rFonts w:ascii="Arial" w:eastAsia="Times New Roman" w:hAnsi="Arial" w:cs="Arial"/>
-          <w:color w:val="252525"/>
-          <w:sz w:val="21"/>
-          <w:szCs w:val="21"/>
-          <w:lang w:val="es-AR" w:eastAsia="es-AR"/>
-        </w:rPr>
-      </w:pPr>
-      <w:r>
-        <w:rPr>
-          <w:rFonts w:ascii="Arial" w:eastAsia="Times New Roman" w:hAnsi="Arial" w:cs="Arial"/>
-          <w:b/>
-          <w:bCs/>
-          <w:color w:val="252525"/>
-          <w:sz w:val="21"/>
-          <w:szCs w:val="21"/>
-          <w:lang w:val="es-AR" w:eastAsia="es-AR"/>
-        </w:rPr>
-        <w:t>Más (Esto no se dice)</w:t>
-      </w:r>
-    </w:p>
-    <w:p>
-      <w:pPr>
-        <w:pStyle w:val="ListParagraph"/>
+        <w:t> de Google.</w:t>
+      </w:r>
+    </w:p>
+    <w:p>
+      <w:pPr>
+        <w:pStyle w:val="Prrafodelista"/>
         <w:numPr>
           <w:ilvl w:val="0"/>
           <w:numId w:val="1"/>
@@ -1262,39 +1234,17 @@
           <w:szCs w:val="21"/>
           <w:lang w:val="es-AR" w:eastAsia="es-AR"/>
         </w:rPr>
-        <w:t>Almacenamiento en Grafo</w:t>
-      </w:r>
-      <w:r>
-        <w:rPr>
-          <w:rFonts w:ascii="Arial" w:eastAsia="Times New Roman" w:hAnsi="Arial" w:cs="Arial"/>
-          <w:b/>
-          <w:bCs/>
-          <w:color w:val="252525"/>
-          <w:sz w:val="21"/>
-          <w:szCs w:val="21"/>
-          <w:lang w:val="es-AR" w:eastAsia="es-AR"/>
-        </w:rPr>
-        <w:t>:</w:t>
-      </w:r>
-      <w:r>
-        <w:rPr>
-          <w:rFonts w:ascii="Arial" w:eastAsia="Times New Roman" w:hAnsi="Arial" w:cs="Arial"/>
-          <w:color w:val="252525"/>
-          <w:sz w:val="21"/>
-          <w:szCs w:val="21"/>
-          <w:lang w:val="es-AR" w:eastAsia="es-AR"/>
-        </w:rPr>
-        <w:t xml:space="preserve"> S</w:t>
-      </w:r>
-      <w:r>
-        <w:rPr>
-          <w:rFonts w:ascii="Arial" w:eastAsia="Times New Roman" w:hAnsi="Arial" w:cs="Arial"/>
-          <w:color w:val="252525"/>
-          <w:sz w:val="21"/>
-          <w:szCs w:val="21"/>
-          <w:lang w:val="es-AR" w:eastAsia="es-AR"/>
-        </w:rPr>
-        <w:t>e basan en la </w:t>
+        <w:t>Almacenamiento en Grafo:</w:t>
+      </w:r>
+      <w:r>
+        <w:rPr>
+          <w:rFonts w:ascii="Arial" w:eastAsia="Times New Roman" w:hAnsi="Arial" w:cs="Arial"/>
+          <w:color w:val="252525"/>
+          <w:sz w:val="21"/>
+          <w:szCs w:val="21"/>
+          <w:lang w:val="es-AR" w:eastAsia="es-AR"/>
+        </w:rPr>
+        <w:t xml:space="preserve"> Se basan en la </w:t>
       </w:r>
       <w:hyperlink r:id="rId9" w:tooltip="Teoría de grafos" w:history="1">
         <w:r>
@@ -1318,18 +1268,30 @@
         </w:rPr>
         <w:t>, donde se establece que la información son los nodos y las relaciones entre la información son las aristas. Su mayor uso se contempla en casos de relacionar grandes cantidades de datos que pueden ser muy variables. Encontramos un ejemplo en las redes sociales: en </w:t>
       </w:r>
-      <w:hyperlink r:id="rId10" w:tooltip="Facebook" w:history="1">
-        <w:r>
-          <w:rPr>
-            <w:rFonts w:ascii="Arial" w:eastAsia="Times New Roman" w:hAnsi="Arial" w:cs="Arial"/>
-            <w:color w:val="0B0080"/>
-            <w:sz w:val="21"/>
-            <w:szCs w:val="21"/>
-            <w:lang w:val="es-AR" w:eastAsia="es-AR"/>
-          </w:rPr>
-          <w:t>Facebook</w:t>
-        </w:r>
-      </w:hyperlink>
+      <w:proofErr w:type="spellStart"/>
+      <w:r>
+        <w:fldChar w:fldCharType="begin"/>
+      </w:r>
+      <w:r>
+        <w:instrText>HYPERLINK "https://es.wikipedia.org/wiki/Facebook" \o "Facebook"</w:instrText>
+      </w:r>
+      <w:r>
+        <w:fldChar w:fldCharType="separate"/>
+      </w:r>
+      <w:r>
+        <w:rPr>
+          <w:rFonts w:ascii="Arial" w:eastAsia="Times New Roman" w:hAnsi="Arial" w:cs="Arial"/>
+          <w:color w:val="0B0080"/>
+          <w:sz w:val="21"/>
+          <w:szCs w:val="21"/>
+          <w:lang w:val="es-AR" w:eastAsia="es-AR"/>
+        </w:rPr>
+        <w:t>Facebook</w:t>
+      </w:r>
+      <w:proofErr w:type="spellEnd"/>
+      <w:r>
+        <w:fldChar w:fldCharType="end"/>
+      </w:r>
       <w:r>
         <w:rPr>
           <w:rFonts w:ascii="Arial" w:eastAsia="Times New Roman" w:hAnsi="Arial" w:cs="Arial"/>
@@ -1340,7 +1302,7 @@
         </w:rPr>
         <w:t> cada nodo se considera un </w:t>
       </w:r>
-      <w:hyperlink r:id="rId11" w:tooltip="Usuario" w:history="1">
+      <w:hyperlink r:id="rId10" w:tooltip="Usuario" w:history="1">
         <w:r>
           <w:rPr>
             <w:rFonts w:ascii="Arial" w:eastAsia="Times New Roman" w:hAnsi="Arial" w:cs="Arial"/>
@@ -1362,7 +1324,7 @@
         </w:rPr>
         <w:t>, que puede tener </w:t>
       </w:r>
-      <w:hyperlink r:id="rId12" w:tooltip="Arista (teoría de grafos)" w:history="1">
+      <w:hyperlink r:id="rId11" w:tooltip="Arista (teoría de grafos)" w:history="1">
         <w:r>
           <w:rPr>
             <w:rFonts w:ascii="Arial" w:eastAsia="Times New Roman" w:hAnsi="Arial" w:cs="Arial"/>
@@ -1371,27 +1333,7 @@
             <w:szCs w:val="21"/>
             <w:lang w:val="es-AR" w:eastAsia="es-AR"/>
           </w:rPr>
-          <w:t>aristas</w:t>
-        </w:r>
-        <w:r>
-          <w:rPr>
-            <w:rFonts w:ascii="Arial" w:eastAsia="Times New Roman" w:hAnsi="Arial" w:cs="Arial"/>
-            <w:color w:val="0B0080"/>
-            <w:sz w:val="21"/>
-            <w:szCs w:val="21"/>
-            <w:lang w:val="es-AR" w:eastAsia="es-AR"/>
-          </w:rPr>
-          <w:t xml:space="preserve"> </w:t>
-        </w:r>
-        <w:r>
-          <w:rPr>
-            <w:rFonts w:ascii="Arial" w:eastAsia="Times New Roman" w:hAnsi="Arial" w:cs="Arial"/>
-            <w:color w:val="0B0080"/>
-            <w:sz w:val="21"/>
-            <w:szCs w:val="21"/>
-            <w:lang w:val="es-AR" w:eastAsia="es-AR"/>
-          </w:rPr>
-          <w:t>de</w:t>
+          <w:t>aristas de</w:t>
         </w:r>
       </w:hyperlink>
       <w:r>
@@ -1402,22 +1344,12 @@
           <w:szCs w:val="21"/>
           <w:lang w:val="es-AR" w:eastAsia="es-AR"/>
         </w:rPr>
-        <w:t> amistad</w:t>
-      </w:r>
-      <w:r>
-        <w:rPr>
-          <w:rFonts w:ascii="Arial" w:eastAsia="Times New Roman" w:hAnsi="Arial" w:cs="Arial"/>
-          <w:color w:val="252525"/>
-          <w:sz w:val="21"/>
-          <w:szCs w:val="21"/>
-          <w:lang w:val="es-AR" w:eastAsia="es-AR"/>
-        </w:rPr>
-        <w:t>.</w:t>
-      </w:r>
-    </w:p>
-    <w:p>
-      <w:pPr>
-        <w:pStyle w:val="ListParagraph"/>
+        <w:t> amistad.</w:t>
+      </w:r>
+    </w:p>
+    <w:p>
+      <w:pPr>
+        <w:pStyle w:val="Prrafodelista"/>
         <w:numPr>
           <w:ilvl w:val="0"/>
           <w:numId w:val="1"/>
@@ -1454,7 +1386,7 @@
         </w:rPr>
         <w:t> Las </w:t>
       </w:r>
-      <w:hyperlink r:id="rId13" w:tooltip="Base de datos documental" w:history="1">
+      <w:hyperlink r:id="rId12" w:tooltip="Base de datos documental" w:history="1">
         <w:r>
           <w:rPr>
             <w:rFonts w:ascii="Arial" w:eastAsia="Times New Roman" w:hAnsi="Arial" w:cs="Arial"/>
@@ -1536,17 +1468,29 @@
         </w:rPr>
         <w:t xml:space="preserve"> </w:t>
       </w:r>
-      <w:r>
-        <w:rPr>
-          <w:rFonts w:ascii="Arial" w:eastAsia="Times New Roman" w:hAnsi="Arial" w:cs="Arial"/>
-          <w:color w:val="252525"/>
-          <w:sz w:val="21"/>
-          <w:szCs w:val="21"/>
-          <w:lang w:val="es-AR" w:eastAsia="es-AR"/>
-        </w:rPr>
-        <w:t>semiestructurados. Estos datos pasan a llamarse documentos, y pueden estar formateados en </w:t>
-      </w:r>
-      <w:hyperlink r:id="rId14" w:tooltip="XML" w:history="1">
+      <w:proofErr w:type="spellStart"/>
+      <w:r>
+        <w:rPr>
+          <w:rFonts w:ascii="Arial" w:eastAsia="Times New Roman" w:hAnsi="Arial" w:cs="Arial"/>
+          <w:color w:val="252525"/>
+          <w:sz w:val="21"/>
+          <w:szCs w:val="21"/>
+          <w:lang w:val="es-AR" w:eastAsia="es-AR"/>
+        </w:rPr>
+        <w:t>semiestructurados</w:t>
+      </w:r>
+      <w:proofErr w:type="spellEnd"/>
+      <w:r>
+        <w:rPr>
+          <w:rFonts w:ascii="Arial" w:eastAsia="Times New Roman" w:hAnsi="Arial" w:cs="Arial"/>
+          <w:color w:val="252525"/>
+          <w:sz w:val="21"/>
+          <w:szCs w:val="21"/>
+          <w:lang w:val="es-AR" w:eastAsia="es-AR"/>
+        </w:rPr>
+        <w:t>. Estos datos pasan a llamarse documentos, y pueden estar formateados en </w:t>
+      </w:r>
+      <w:hyperlink r:id="rId13" w:tooltip="XML" w:history="1">
         <w:r>
           <w:rPr>
             <w:rFonts w:ascii="Arial" w:eastAsia="Times New Roman" w:hAnsi="Arial" w:cs="Arial"/>
@@ -1578,7 +1522,7 @@
         </w:rPr>
         <w:t> </w:t>
       </w:r>
-      <w:hyperlink r:id="rId15" w:tooltip="JSON" w:history="1">
+      <w:hyperlink r:id="rId14" w:tooltip="JSON" w:history="1">
         <w:r>
           <w:rPr>
             <w:rFonts w:ascii="Arial" w:eastAsia="Times New Roman" w:hAnsi="Arial" w:cs="Arial"/>
@@ -1632,7 +1576,7 @@
         </w:rPr>
         <w:t xml:space="preserve"> más conocidos son </w:t>
       </w:r>
-      <w:hyperlink r:id="rId16" w:tooltip="CouchDB" w:history="1">
+      <w:hyperlink r:id="rId15" w:tooltip="CouchDB" w:history="1">
         <w:proofErr w:type="spellStart"/>
         <w:r>
           <w:rPr>
@@ -1661,7 +1605,7 @@
         <w:fldChar w:fldCharType="begin"/>
       </w:r>
       <w:r>
-        <w:instrText xml:space="preserve"> HYPERLINK "https://es.wikipedia.org/wiki/MongoDB" \o "MongoDB" </w:instrText>
+        <w:instrText>HYPERLINK "https://es.wikipedia.org/wiki/MongoDB" \o "MongoDB"</w:instrText>
       </w:r>
       <w:r>
         <w:fldChar w:fldCharType="separate"/>
@@ -1678,13 +1622,6 @@
       </w:r>
       <w:proofErr w:type="spellEnd"/>
       <w:r>
-        <w:rPr>
-          <w:rFonts w:ascii="Arial" w:eastAsia="Times New Roman" w:hAnsi="Arial" w:cs="Arial"/>
-          <w:color w:val="0B0080"/>
-          <w:sz w:val="21"/>
-          <w:szCs w:val="21"/>
-          <w:lang w:val="es-AR" w:eastAsia="es-AR"/>
-        </w:rPr>
         <w:fldChar w:fldCharType="end"/>
       </w:r>
       <w:r>
@@ -1700,14 +1637,30 @@
     </w:p>
     <w:p>
       <w:pPr>
-        <w:rPr>
+        <w:jc w:val="center"/>
+        <w:rPr>
+          <w:b/>
           <w:lang w:val="es-AR"/>
         </w:rPr>
       </w:pPr>
       <w:r>
         <w:rPr>
+          <w:b/>
           <w:lang w:val="es-AR"/>
         </w:rPr>
+        <w:t>10</w:t>
+      </w:r>
+    </w:p>
+    <w:p>
+      <w:pPr>
+        <w:rPr>
+          <w:lang w:val="es-AR"/>
+        </w:rPr>
+      </w:pPr>
+      <w:r>
+        <w:rPr>
+          <w:lang w:val="es-AR"/>
+        </w:rPr>
         <w:t xml:space="preserve">Coach Vs </w:t>
       </w:r>
       <w:proofErr w:type="spellStart"/>
@@ -1748,6 +1701,7 @@
     </w:p>
     <w:p>
       <w:pPr>
+        <w:pStyle w:val="Prrafodelista"/>
         <w:rPr>
           <w:lang w:val="es-AR"/>
         </w:rPr>
@@ -1755,15 +1709,27 @@
     </w:p>
     <w:p>
       <w:pPr>
-        <w:pStyle w:val="ListParagraph"/>
-        <w:numPr>
-          <w:ilvl w:val="0"/>
-          <w:numId w:val="8"/>
-        </w:numPr>
-        <w:rPr>
+        <w:jc w:val="center"/>
+        <w:rPr>
+          <w:b/>
           <w:lang w:val="es-AR"/>
         </w:rPr>
       </w:pPr>
+      <w:r>
+        <w:rPr>
+          <w:b/>
+          <w:lang w:val="es-AR"/>
+        </w:rPr>
+        <w:lastRenderedPageBreak/>
+        <w:t>11</w:t>
+      </w:r>
+    </w:p>
+    <w:p>
+      <w:pPr>
+        <w:rPr>
+          <w:lang w:val="es-AR"/>
+        </w:rPr>
+      </w:pPr>
       <w:proofErr w:type="spellStart"/>
       <w:r>
         <w:rPr>
@@ -1775,72 +1741,31 @@
     </w:p>
     <w:p>
       <w:pPr>
-        <w:pStyle w:val="ListParagraph"/>
-        <w:rPr>
-          <w:rFonts w:ascii="Arial" w:eastAsia="Times New Roman" w:hAnsi="Arial" w:cs="Arial"/>
-          <w:color w:val="252525"/>
-          <w:sz w:val="21"/>
-          <w:szCs w:val="21"/>
-          <w:lang w:val="es-AR" w:eastAsia="es-AR"/>
-        </w:rPr>
-      </w:pPr>
-      <w:r>
-        <w:rPr>
-          <w:rFonts w:ascii="Arial" w:eastAsia="Times New Roman" w:hAnsi="Arial" w:cs="Arial"/>
-          <w:color w:val="252525"/>
-          <w:sz w:val="21"/>
-          <w:szCs w:val="21"/>
+        <w:rPr>
+          <w:lang w:val="es-AR" w:eastAsia="es-AR"/>
+        </w:rPr>
+      </w:pPr>
+      <w:r>
+        <w:rPr>
           <w:lang w:val="es-AR" w:eastAsia="es-AR"/>
         </w:rPr>
         <w:t>Es un gestor de bases de datos de código abierto</w:t>
       </w:r>
       <w:r>
         <w:rPr>
-          <w:rFonts w:ascii="Arial" w:eastAsia="Times New Roman" w:hAnsi="Arial" w:cs="Arial"/>
-          <w:color w:val="252525"/>
-          <w:sz w:val="21"/>
-          <w:szCs w:val="21"/>
           <w:lang w:val="es-AR" w:eastAsia="es-AR"/>
         </w:rPr>
         <w:t>.</w:t>
       </w:r>
       <w:r>
         <w:rPr>
-          <w:rFonts w:ascii="Arial" w:eastAsia="Times New Roman" w:hAnsi="Arial" w:cs="Arial"/>
-          <w:color w:val="252525"/>
-          <w:sz w:val="21"/>
-          <w:szCs w:val="21"/>
-          <w:lang w:val="es-AR" w:eastAsia="es-AR"/>
-        </w:rPr>
-        <w:t xml:space="preserve"> La misma emplea JSON para </w:t>
-      </w:r>
-      <w:r>
-        <w:rPr>
-          <w:rFonts w:ascii="Arial" w:eastAsia="Times New Roman" w:hAnsi="Arial" w:cs="Arial"/>
-          <w:color w:val="252525"/>
-          <w:sz w:val="21"/>
-          <w:szCs w:val="21"/>
-          <w:lang w:val="es-AR" w:eastAsia="es-AR"/>
-        </w:rPr>
-        <w:t>el intercambio y almacenamiento de</w:t>
-      </w:r>
-      <w:r>
-        <w:rPr>
-          <w:rFonts w:ascii="Arial" w:eastAsia="Times New Roman" w:hAnsi="Arial" w:cs="Arial"/>
-          <w:color w:val="252525"/>
-          <w:sz w:val="21"/>
-          <w:szCs w:val="21"/>
-          <w:lang w:val="es-AR" w:eastAsia="es-AR"/>
-        </w:rPr>
-        <w:t xml:space="preserve"> datos, </w:t>
+          <w:lang w:val="es-AR" w:eastAsia="es-AR"/>
+        </w:rPr>
+        <w:t xml:space="preserve"> La misma emplea JSON para el intercambio y almacenamiento de datos, </w:t>
       </w:r>
       <w:proofErr w:type="spellStart"/>
       <w:r>
         <w:rPr>
-          <w:rFonts w:ascii="Arial" w:eastAsia="Times New Roman" w:hAnsi="Arial" w:cs="Arial"/>
-          <w:color w:val="252525"/>
-          <w:sz w:val="21"/>
-          <w:szCs w:val="21"/>
           <w:lang w:val="es-AR" w:eastAsia="es-AR"/>
         </w:rPr>
         <w:t>Javascript</w:t>
@@ -1848,31 +1773,13 @@
       <w:proofErr w:type="spellEnd"/>
       <w:r>
         <w:rPr>
-          <w:rFonts w:ascii="Arial" w:eastAsia="Times New Roman" w:hAnsi="Arial" w:cs="Arial"/>
-          <w:color w:val="252525"/>
-          <w:sz w:val="21"/>
-          <w:szCs w:val="21"/>
-          <w:lang w:val="es-AR" w:eastAsia="es-AR"/>
-        </w:rPr>
-        <w:t xml:space="preserve"> como lenguaje de consulta y el protocolo HTTP como API para acceder a los datos.</w:t>
-      </w:r>
-      <w:r>
-        <w:rPr>
-          <w:rFonts w:ascii="Arial" w:eastAsia="Times New Roman" w:hAnsi="Arial" w:cs="Arial"/>
-          <w:color w:val="252525"/>
-          <w:sz w:val="21"/>
-          <w:szCs w:val="21"/>
-          <w:lang w:val="es-AR" w:eastAsia="es-AR"/>
-        </w:rPr>
-        <w:t xml:space="preserve"> Esta implementado en </w:t>
+          <w:lang w:val="es-AR" w:eastAsia="es-AR"/>
+        </w:rPr>
+        <w:t xml:space="preserve"> como lenguaje de consulta y el protocolo HTTP como API para acceder a los datos. Esta implementado en </w:t>
       </w:r>
       <w:proofErr w:type="spellStart"/>
       <w:r>
         <w:rPr>
-          <w:rFonts w:ascii="Arial" w:eastAsia="Times New Roman" w:hAnsi="Arial" w:cs="Arial"/>
-          <w:color w:val="252525"/>
-          <w:sz w:val="21"/>
-          <w:szCs w:val="21"/>
           <w:lang w:val="es-AR" w:eastAsia="es-AR"/>
         </w:rPr>
         <w:t>Erlang</w:t>
@@ -1880,10 +1787,6 @@
       <w:proofErr w:type="spellEnd"/>
       <w:r>
         <w:rPr>
-          <w:rFonts w:ascii="Arial" w:eastAsia="Times New Roman" w:hAnsi="Arial" w:cs="Arial"/>
-          <w:color w:val="252525"/>
-          <w:sz w:val="21"/>
-          <w:szCs w:val="21"/>
           <w:lang w:val="es-AR" w:eastAsia="es-AR"/>
         </w:rPr>
         <w:t>, el cual ha sido diseñado para funcionar en dispositivos mucho más pequeños y menos potentes que un teléfono de hoy en día.</w:t>
@@ -1891,19 +1794,29 @@
     </w:p>
     <w:p>
       <w:pPr>
-        <w:pStyle w:val="ListParagraph"/>
-        <w:rPr>
+        <w:rPr>
+          <w:lang w:val="es-AR" w:eastAsia="es-AR"/>
+        </w:rPr>
+      </w:pPr>
+    </w:p>
+    <w:p>
+      <w:pPr>
+        <w:jc w:val="center"/>
+        <w:rPr>
+          <w:b/>
           <w:lang w:val="es-AR"/>
         </w:rPr>
       </w:pPr>
-    </w:p>
-    <w:p>
-      <w:pPr>
-        <w:pStyle w:val="ListParagraph"/>
-        <w:numPr>
-          <w:ilvl w:val="0"/>
-          <w:numId w:val="8"/>
-        </w:numPr>
+      <w:r>
+        <w:rPr>
+          <w:b/>
+          <w:lang w:val="es-AR"/>
+        </w:rPr>
+        <w:t>12 – 13 – 14</w:t>
+      </w:r>
+    </w:p>
+    <w:p>
+      <w:pPr>
         <w:rPr>
           <w:lang w:val="es-AR"/>
         </w:rPr>
@@ -1968,7 +1881,7 @@
     </w:p>
     <w:p>
       <w:pPr>
-        <w:pStyle w:val="ListParagraph"/>
+        <w:pStyle w:val="Prrafodelista"/>
         <w:numPr>
           <w:ilvl w:val="0"/>
           <w:numId w:val="3"/>
@@ -1981,7 +1894,6 @@
         <w:rPr>
           <w:lang w:val="es-AR"/>
         </w:rPr>
-        <w:lastRenderedPageBreak/>
         <w:t xml:space="preserve">ACID: Respeta atomicidad, consistencia, aislamiento y durabilidad, implementando una forma de control </w:t>
       </w:r>
       <w:proofErr w:type="spellStart"/>
@@ -2077,29 +1989,31 @@
           <w:color w:val="333333"/>
           <w:shd w:val="clear" w:color="auto" w:fill="FFFFFF"/>
         </w:rPr>
-        <w:t xml:space="preserve"> las vistas se crean usando funciones escritas en el lenguaje JavaScript, aunque se puede usar otros lenguajes como Ruby, Python, etc.</w:t>
-      </w:r>
+        <w:t xml:space="preserve"> las vistas se crean usando funciones escritas en el lenguaje </w:t>
+      </w:r>
+      <w:proofErr w:type="spellStart"/>
       <w:r>
         <w:rPr>
           <w:color w:val="333333"/>
           <w:shd w:val="clear" w:color="auto" w:fill="FFFFFF"/>
         </w:rPr>
-        <w:t xml:space="preserve"> mediante </w:t>
-      </w:r>
-      <w:proofErr w:type="spellStart"/>
+        <w:t>JavaScript</w:t>
+      </w:r>
+      <w:proofErr w:type="spellEnd"/>
       <w:r>
         <w:rPr>
           <w:color w:val="333333"/>
           <w:shd w:val="clear" w:color="auto" w:fill="FFFFFF"/>
         </w:rPr>
-        <w:t>plug</w:t>
-      </w:r>
+        <w:t xml:space="preserve">, aunque se puede usar otros lenguajes como </w:t>
+      </w:r>
+      <w:proofErr w:type="spellStart"/>
       <w:r>
         <w:rPr>
           <w:color w:val="333333"/>
           <w:shd w:val="clear" w:color="auto" w:fill="FFFFFF"/>
         </w:rPr>
-        <w:t>ins</w:t>
+        <w:t>Ruby</w:t>
       </w:r>
       <w:proofErr w:type="spellEnd"/>
       <w:r>
@@ -2107,12 +2021,58 @@
           <w:color w:val="333333"/>
           <w:shd w:val="clear" w:color="auto" w:fill="FFFFFF"/>
         </w:rPr>
+        <w:t xml:space="preserve">, </w:t>
+      </w:r>
+      <w:proofErr w:type="spellStart"/>
+      <w:r>
+        <w:rPr>
+          <w:color w:val="333333"/>
+          <w:shd w:val="clear" w:color="auto" w:fill="FFFFFF"/>
+        </w:rPr>
+        <w:t>Python</w:t>
+      </w:r>
+      <w:proofErr w:type="spellEnd"/>
+      <w:r>
+        <w:rPr>
+          <w:color w:val="333333"/>
+          <w:shd w:val="clear" w:color="auto" w:fill="FFFFFF"/>
+        </w:rPr>
+        <w:t>, etc.</w:t>
+      </w:r>
+      <w:r>
+        <w:rPr>
+          <w:color w:val="333333"/>
+          <w:shd w:val="clear" w:color="auto" w:fill="FFFFFF"/>
+        </w:rPr>
+        <w:t xml:space="preserve"> mediante </w:t>
+      </w:r>
+      <w:proofErr w:type="spellStart"/>
+      <w:r>
+        <w:rPr>
+          <w:color w:val="333333"/>
+          <w:shd w:val="clear" w:color="auto" w:fill="FFFFFF"/>
+        </w:rPr>
+        <w:t>plug</w:t>
+      </w:r>
+      <w:r>
+        <w:rPr>
+          <w:color w:val="333333"/>
+          <w:shd w:val="clear" w:color="auto" w:fill="FFFFFF"/>
+        </w:rPr>
+        <w:t>ins</w:t>
+      </w:r>
+      <w:proofErr w:type="spellEnd"/>
+      <w:r>
+        <w:rPr>
+          <w:color w:val="333333"/>
+          <w:shd w:val="clear" w:color="auto" w:fill="FFFFFF"/>
+        </w:rPr>
         <w:t>.</w:t>
       </w:r>
     </w:p>
     <w:p>
       <w:pPr>
-        <w:pStyle w:val="ListParagraph"/>
+        <w:pStyle w:val="Prrafodelista"/>
         <w:numPr>
           <w:ilvl w:val="0"/>
           <w:numId w:val="3"/>
@@ -2140,29 +2100,18 @@
           <w:szCs w:val="21"/>
           <w:lang w:val="es-AR" w:eastAsia="es-AR"/>
         </w:rPr>
-        <w:t>se diseñó con teniendo en mente la replicación bidireccional (o sincronización) y la operación off-line. Eso significa que múltiples réplicas pueden tener cada una sus propias copias de los mismos datos, modificarlas y luego sincronizar esos cambios en un momento posterior</w:t>
-      </w:r>
-      <w:r>
-        <w:rPr>
-          <w:rFonts w:ascii="Arial" w:eastAsia="Times New Roman" w:hAnsi="Arial" w:cs="Arial"/>
-          <w:color w:val="252525"/>
-          <w:sz w:val="21"/>
-          <w:szCs w:val="21"/>
-          <w:lang w:val="es-AR" w:eastAsia="es-AR"/>
-        </w:rPr>
-        <w:t>.</w:t>
-      </w:r>
-    </w:p>
-    <w:p>
-      <w:pPr>
-        <w:pStyle w:val="ListParagraph"/>
+        <w:t>se diseñó con teniendo en mente la replicación bidireccional (o sincronización) y la operación off-line. Eso significa que múltiples réplicas pueden tener cada una sus propias copias de los mismos datos, modificarlas y luego sincronizar esos cambios en un momento posterior.</w:t>
+      </w:r>
+    </w:p>
+    <w:p>
+      <w:pPr>
+        <w:pStyle w:val="Prrafodelista"/>
         <w:numPr>
           <w:ilvl w:val="0"/>
           <w:numId w:val="3"/>
         </w:numPr>
         <w:shd w:val="clear" w:color="auto" w:fill="FFFFFF"/>
         <w:spacing w:before="100" w:beforeAutospacing="1" w:after="24" w:line="336" w:lineRule="atLeast"/>
-        <w:ind w:left="360"/>
         <w:rPr>
           <w:lang w:val="es-AR"/>
         </w:rPr>
@@ -2268,14 +2217,13 @@
     </w:p>
     <w:p>
       <w:pPr>
-        <w:pStyle w:val="ListParagraph"/>
+        <w:pStyle w:val="Prrafodelista"/>
         <w:numPr>
           <w:ilvl w:val="0"/>
           <w:numId w:val="3"/>
         </w:numPr>
         <w:shd w:val="clear" w:color="auto" w:fill="FFFFFF"/>
         <w:spacing w:before="100" w:beforeAutospacing="1" w:after="24" w:line="336" w:lineRule="atLeast"/>
-        <w:ind w:left="360"/>
         <w:rPr>
           <w:lang w:val="es-AR"/>
         </w:rPr>
@@ -2328,11 +2276,421 @@
     </w:p>
     <w:p>
       <w:pPr>
-        <w:pStyle w:val="ListParagraph"/>
+        <w:shd w:val="clear" w:color="auto" w:fill="FFFFFF"/>
+        <w:spacing w:before="100" w:beforeAutospacing="1" w:after="24" w:line="360" w:lineRule="auto"/>
+        <w:jc w:val="both"/>
+        <w:rPr>
+          <w:rFonts w:cs="Arial"/>
+          <w:i/>
+          <w:color w:val="252525"/>
+        </w:rPr>
+      </w:pPr>
+    </w:p>
+    <w:p>
+      <w:pPr>
+        <w:shd w:val="clear" w:color="auto" w:fill="FFFFFF"/>
+        <w:spacing w:before="100" w:beforeAutospacing="1" w:after="24" w:line="360" w:lineRule="auto"/>
+        <w:jc w:val="center"/>
+        <w:rPr>
+          <w:rFonts w:cs="Arial"/>
+          <w:b/>
+          <w:color w:val="252525"/>
+        </w:rPr>
+      </w:pPr>
+      <w:r>
+        <w:rPr>
+          <w:rFonts w:cs="Arial"/>
+          <w:b/>
+          <w:color w:val="252525"/>
+        </w:rPr>
+        <w:lastRenderedPageBreak/>
+        <w:t>15 – 16</w:t>
+      </w:r>
+    </w:p>
+    <w:p>
+      <w:pPr>
+        <w:shd w:val="clear" w:color="auto" w:fill="FFFFFF"/>
+        <w:spacing w:before="100" w:beforeAutospacing="1" w:after="24" w:line="360" w:lineRule="auto"/>
+        <w:rPr>
+          <w:rFonts w:cs="Arial"/>
+          <w:color w:val="252525"/>
+        </w:rPr>
+      </w:pPr>
+      <w:r>
+        <w:rPr>
+          <w:rFonts w:cs="Arial"/>
+          <w:color w:val="252525"/>
+        </w:rPr>
+        <w:t xml:space="preserve">Interactuando con </w:t>
+      </w:r>
+      <w:proofErr w:type="spellStart"/>
+      <w:r>
+        <w:rPr>
+          <w:rFonts w:cs="Arial"/>
+          <w:color w:val="252525"/>
+        </w:rPr>
+        <w:t>CouchDB</w:t>
+      </w:r>
+      <w:proofErr w:type="spellEnd"/>
+    </w:p>
+    <w:p>
+      <w:pPr>
+        <w:shd w:val="clear" w:color="auto" w:fill="FFFFFF"/>
+        <w:spacing w:before="100" w:beforeAutospacing="1" w:after="24" w:line="360" w:lineRule="auto"/>
+        <w:rPr>
+          <w:rFonts w:cs="Arial"/>
+          <w:color w:val="252525"/>
+        </w:rPr>
+      </w:pPr>
+      <w:r>
+        <w:rPr>
+          <w:rFonts w:cs="Arial"/>
+          <w:color w:val="252525"/>
+        </w:rPr>
+        <w:t xml:space="preserve">El protocolo HTTP, nos permite interactuar de manera intuitiva con </w:t>
+      </w:r>
+      <w:proofErr w:type="spellStart"/>
+      <w:r>
+        <w:rPr>
+          <w:rFonts w:cs="Arial"/>
+          <w:color w:val="252525"/>
+        </w:rPr>
+        <w:t>Couch</w:t>
+      </w:r>
+      <w:proofErr w:type="spellEnd"/>
+      <w:r>
+        <w:rPr>
+          <w:rFonts w:cs="Arial"/>
+          <w:color w:val="252525"/>
+        </w:rPr>
+        <w:t>, a través  de los métodos propios que proporciona. Gracias a esto, podemos llevar a cabo las operaciones básicas CRUD.</w:t>
+      </w:r>
+    </w:p>
+    <w:p>
+      <w:pPr>
+        <w:pStyle w:val="Prrafodelista"/>
         <w:numPr>
           <w:ilvl w:val="0"/>
-          <w:numId w:val="8"/>
+          <w:numId w:val="3"/>
         </w:numPr>
+        <w:shd w:val="clear" w:color="auto" w:fill="FFFFFF"/>
+        <w:spacing w:before="100" w:beforeAutospacing="1" w:after="24" w:line="360" w:lineRule="auto"/>
+        <w:rPr>
+          <w:rFonts w:cs="Arial"/>
+          <w:color w:val="252525"/>
+        </w:rPr>
+      </w:pPr>
+      <w:r>
+        <w:rPr>
+          <w:rFonts w:cs="Arial"/>
+          <w:color w:val="252525"/>
+        </w:rPr>
+        <w:t>PUT: Permite crear base de datos y tablas, solo con indicar su nombre.</w:t>
+      </w:r>
+    </w:p>
+    <w:p>
+      <w:pPr>
+        <w:pStyle w:val="Prrafodelista"/>
+        <w:numPr>
+          <w:ilvl w:val="0"/>
+          <w:numId w:val="3"/>
+        </w:numPr>
+        <w:shd w:val="clear" w:color="auto" w:fill="FFFFFF"/>
+        <w:spacing w:before="100" w:beforeAutospacing="1" w:after="24" w:line="360" w:lineRule="auto"/>
+        <w:rPr>
+          <w:rFonts w:cs="Arial"/>
+          <w:color w:val="252525"/>
+        </w:rPr>
+      </w:pPr>
+      <w:r>
+        <w:rPr>
+          <w:rFonts w:cs="Arial"/>
+          <w:color w:val="252525"/>
+        </w:rPr>
+        <w:t>POST: Permite crear documentos y asignárselos a las bases de datos creadas, solo indicando el nombre del documento.</w:t>
+      </w:r>
+    </w:p>
+    <w:p>
+      <w:pPr>
+        <w:pStyle w:val="Prrafodelista"/>
+        <w:numPr>
+          <w:ilvl w:val="0"/>
+          <w:numId w:val="3"/>
+        </w:numPr>
+        <w:shd w:val="clear" w:color="auto" w:fill="FFFFFF"/>
+        <w:spacing w:before="100" w:beforeAutospacing="1" w:after="24" w:line="360" w:lineRule="auto"/>
+        <w:rPr>
+          <w:rFonts w:cs="Arial"/>
+          <w:color w:val="252525"/>
+        </w:rPr>
+      </w:pPr>
+      <w:r>
+        <w:rPr>
+          <w:rFonts w:cs="Arial"/>
+          <w:color w:val="252525"/>
+        </w:rPr>
+        <w:t>GET: El método GET, nos permite obtener tanto datos como estructuras de bases de datos</w:t>
+      </w:r>
+      <w:r>
+        <w:rPr>
+          <w:rFonts w:cs="Arial"/>
+          <w:color w:val="252525"/>
+        </w:rPr>
+        <w:t>, ya sea de un documento o la misma base de datos</w:t>
+      </w:r>
+      <w:r>
+        <w:rPr>
+          <w:rFonts w:cs="Arial"/>
+          <w:color w:val="252525"/>
+        </w:rPr>
+        <w:t xml:space="preserve">. </w:t>
+      </w:r>
+      <w:r>
+        <w:rPr>
+          <w:rFonts w:cs="Arial"/>
+          <w:color w:val="252525"/>
+        </w:rPr>
+        <w:t>Solo debemos especificar el ID del elemento que queremos consultar.</w:t>
+      </w:r>
+    </w:p>
+    <w:p>
+      <w:pPr>
+        <w:pStyle w:val="Prrafodelista"/>
+        <w:numPr>
+          <w:ilvl w:val="0"/>
+          <w:numId w:val="3"/>
+        </w:numPr>
+        <w:shd w:val="clear" w:color="auto" w:fill="FFFFFF"/>
+        <w:spacing w:before="100" w:beforeAutospacing="1" w:after="24" w:line="360" w:lineRule="auto"/>
+        <w:rPr>
+          <w:rFonts w:cs="Arial"/>
+          <w:color w:val="252525"/>
+        </w:rPr>
+      </w:pPr>
+      <w:r>
+        <w:rPr>
+          <w:rFonts w:cs="Arial"/>
+          <w:color w:val="252525"/>
+        </w:rPr>
+        <w:t>DELETE: Este método nos permite eliminar tanto datos, documentos y bases de datos. Al igual que el GET, solo debemos especificar el ID del elemento a eliminar.</w:t>
+      </w:r>
+    </w:p>
+    <w:p>
+      <w:pPr>
+        <w:pStyle w:val="Prrafodelista"/>
+        <w:numPr>
+          <w:ilvl w:val="0"/>
+          <w:numId w:val="3"/>
+        </w:numPr>
+        <w:shd w:val="clear" w:color="auto" w:fill="FFFFFF"/>
+        <w:spacing w:before="100" w:beforeAutospacing="1" w:after="24" w:line="360" w:lineRule="auto"/>
+        <w:rPr>
+          <w:rFonts w:cs="Arial"/>
+          <w:color w:val="252525"/>
+        </w:rPr>
+      </w:pPr>
+      <w:r>
+        <w:rPr>
+          <w:rFonts w:cs="Arial"/>
+          <w:color w:val="252525"/>
+        </w:rPr>
+        <w:t>COPY: Por último, tenemos este método, que lo que nos permite es copiar el contenido completo de un documento y crear un documento nuevo con este contenido. En este caso, debemos especificar el nombre del documento a copiar y el nombre del documento a crear.</w:t>
+      </w:r>
+    </w:p>
+    <w:p>
+      <w:pPr>
+        <w:shd w:val="clear" w:color="auto" w:fill="FFFFFF"/>
+        <w:spacing w:before="100" w:beforeAutospacing="1" w:after="24" w:line="360" w:lineRule="auto"/>
+        <w:rPr>
+          <w:rFonts w:cs="Arial"/>
+          <w:color w:val="252525"/>
+        </w:rPr>
+      </w:pPr>
+    </w:p>
+    <w:p>
+      <w:pPr>
+        <w:shd w:val="clear" w:color="auto" w:fill="FFFFFF"/>
+        <w:spacing w:before="100" w:beforeAutospacing="1" w:after="24" w:line="360" w:lineRule="auto"/>
+        <w:jc w:val="center"/>
+        <w:rPr>
+          <w:rFonts w:cs="Arial"/>
+          <w:b/>
+          <w:color w:val="252525"/>
+        </w:rPr>
+      </w:pPr>
+      <w:r>
+        <w:rPr>
+          <w:rFonts w:cs="Arial"/>
+          <w:b/>
+          <w:color w:val="252525"/>
+        </w:rPr>
+        <w:t>17</w:t>
+      </w:r>
+    </w:p>
+    <w:p>
+      <w:pPr>
+        <w:shd w:val="clear" w:color="auto" w:fill="FFFFFF"/>
+        <w:spacing w:before="100" w:beforeAutospacing="1" w:after="24" w:line="360" w:lineRule="auto"/>
+        <w:rPr>
+          <w:rFonts w:cs="Arial"/>
+          <w:color w:val="252525"/>
+        </w:rPr>
+      </w:pPr>
+      <w:r>
+        <w:rPr>
+          <w:rFonts w:cs="Arial"/>
+          <w:color w:val="252525"/>
+        </w:rPr>
+        <w:t xml:space="preserve">Escalando en </w:t>
+      </w:r>
+      <w:proofErr w:type="spellStart"/>
+      <w:r>
+        <w:rPr>
+          <w:rFonts w:cs="Arial"/>
+          <w:color w:val="252525"/>
+        </w:rPr>
+        <w:t>CouchDB</w:t>
+      </w:r>
+      <w:proofErr w:type="spellEnd"/>
+    </w:p>
+    <w:p>
+      <w:pPr>
+        <w:shd w:val="clear" w:color="auto" w:fill="FFFFFF"/>
+        <w:spacing w:before="100" w:beforeAutospacing="1" w:after="24" w:line="360" w:lineRule="auto"/>
+        <w:rPr>
+          <w:rFonts w:cs="Arial"/>
+          <w:color w:val="252525"/>
+        </w:rPr>
+      </w:pPr>
+      <w:r>
+        <w:rPr>
+          <w:rFonts w:cs="Arial"/>
+          <w:color w:val="252525"/>
+        </w:rPr>
+        <w:t xml:space="preserve">En </w:t>
+      </w:r>
+      <w:proofErr w:type="spellStart"/>
+      <w:r>
+        <w:rPr>
+          <w:rFonts w:cs="Arial"/>
+          <w:color w:val="252525"/>
+        </w:rPr>
+        <w:t>CouchDB</w:t>
+      </w:r>
+      <w:proofErr w:type="spellEnd"/>
+      <w:r>
+        <w:rPr>
+          <w:rFonts w:cs="Arial"/>
+          <w:color w:val="252525"/>
+        </w:rPr>
+        <w:t xml:space="preserve"> se pueden escalar tres elementos:</w:t>
+      </w:r>
+    </w:p>
+    <w:p>
+      <w:pPr>
+        <w:pStyle w:val="Prrafodelista"/>
+        <w:numPr>
+          <w:ilvl w:val="0"/>
+          <w:numId w:val="3"/>
+        </w:numPr>
+        <w:shd w:val="clear" w:color="auto" w:fill="FFFFFF"/>
+        <w:spacing w:before="100" w:beforeAutospacing="1" w:after="24" w:line="360" w:lineRule="auto"/>
+        <w:rPr>
+          <w:rFonts w:cs="Arial"/>
+          <w:color w:val="252525"/>
+        </w:rPr>
+      </w:pPr>
+      <w:r>
+        <w:rPr>
+          <w:rFonts w:cs="Arial"/>
+          <w:color w:val="252525"/>
+        </w:rPr>
+        <w:t>La lectura de datos: Estas consultas se pueden almacenar en Caché evitando el retraso en estas consultas</w:t>
+      </w:r>
+    </w:p>
+    <w:p>
+      <w:pPr>
+        <w:pStyle w:val="Prrafodelista"/>
+        <w:numPr>
+          <w:ilvl w:val="0"/>
+          <w:numId w:val="3"/>
+        </w:numPr>
+        <w:shd w:val="clear" w:color="auto" w:fill="FFFFFF"/>
+        <w:spacing w:before="100" w:beforeAutospacing="1" w:after="24" w:line="360" w:lineRule="auto"/>
+        <w:rPr>
+          <w:rFonts w:cs="Arial"/>
+          <w:color w:val="252525"/>
+        </w:rPr>
+      </w:pPr>
+      <w:r>
+        <w:rPr>
+          <w:rFonts w:cs="Arial"/>
+          <w:color w:val="252525"/>
+        </w:rPr>
+        <w:t xml:space="preserve">La escritura de datos: La escritura se debe dar en todos los servidores, para eso debemos pensar en </w:t>
+      </w:r>
+      <w:proofErr w:type="spellStart"/>
+      <w:r>
+        <w:rPr>
+          <w:rFonts w:cs="Arial"/>
+          <w:color w:val="252525"/>
+        </w:rPr>
+        <w:t>clusters</w:t>
+      </w:r>
+      <w:proofErr w:type="spellEnd"/>
+      <w:r>
+        <w:rPr>
+          <w:rFonts w:cs="Arial"/>
+          <w:color w:val="252525"/>
+        </w:rPr>
+        <w:t>.</w:t>
+      </w:r>
+    </w:p>
+    <w:p>
+      <w:pPr>
+        <w:pStyle w:val="Prrafodelista"/>
+        <w:numPr>
+          <w:ilvl w:val="0"/>
+          <w:numId w:val="3"/>
+        </w:numPr>
+        <w:shd w:val="clear" w:color="auto" w:fill="FFFFFF"/>
+        <w:spacing w:before="100" w:beforeAutospacing="1" w:after="24" w:line="360" w:lineRule="auto"/>
+        <w:rPr>
+          <w:rFonts w:cs="Arial"/>
+          <w:color w:val="252525"/>
+        </w:rPr>
+      </w:pPr>
+      <w:r>
+        <w:rPr>
+          <w:rFonts w:cs="Arial"/>
+          <w:color w:val="252525"/>
+        </w:rPr>
+        <w:t>Los datos en sí: Para escalar los datos, los mismos deben ser divididos en partes manejables y luego almacenadas en distintos servidores.</w:t>
+      </w:r>
+    </w:p>
+    <w:p>
+      <w:pPr>
+        <w:shd w:val="clear" w:color="auto" w:fill="FFFFFF"/>
+        <w:spacing w:before="100" w:beforeAutospacing="1" w:after="24" w:line="360" w:lineRule="auto"/>
+        <w:jc w:val="center"/>
+        <w:rPr>
+          <w:rFonts w:cs="Arial"/>
+          <w:b/>
+          <w:color w:val="252525"/>
+        </w:rPr>
+      </w:pPr>
+      <w:r>
+        <w:rPr>
+          <w:rFonts w:cs="Arial"/>
+          <w:b/>
+          <w:color w:val="252525"/>
+        </w:rPr>
+        <w:lastRenderedPageBreak/>
+        <w:t>18</w:t>
+      </w:r>
+    </w:p>
+    <w:p>
+      <w:pPr>
         <w:shd w:val="clear" w:color="auto" w:fill="FFFFFF"/>
         <w:spacing w:before="100" w:beforeAutospacing="1" w:after="24" w:line="360" w:lineRule="auto"/>
         <w:jc w:val="both"/>
@@ -2445,25 +2803,68 @@
     </w:p>
     <w:p>
       <w:pPr>
-        <w:pStyle w:val="ListParagraph"/>
-        <w:numPr>
-          <w:ilvl w:val="0"/>
-          <w:numId w:val="8"/>
-        </w:numPr>
-        <w:shd w:val="clear" w:color="auto" w:fill="FFFFFF"/>
-        <w:spacing w:before="100" w:beforeAutospacing="1" w:after="24" w:line="336" w:lineRule="atLeast"/>
+        <w:spacing w:after="160" w:line="360" w:lineRule="auto"/>
         <w:jc w:val="both"/>
         <w:rPr>
           <w:rFonts w:cs="Arial"/>
           <w:color w:val="252525"/>
-        </w:rPr>
-      </w:pPr>
-      <w:r>
-        <w:rPr>
-          <w:rFonts w:cs="Arial"/>
-          <w:color w:val="252525"/>
-        </w:rPr>
-        <w:t xml:space="preserve">¿Quienes confiaron en </w:t>
+          <w:lang w:val="es-AR" w:eastAsia="es-AR"/>
+        </w:rPr>
+      </w:pPr>
+    </w:p>
+    <w:p>
+      <w:pPr>
+        <w:spacing w:after="160" w:line="360" w:lineRule="auto"/>
+        <w:jc w:val="center"/>
+        <w:rPr>
+          <w:rFonts w:cs="Arial"/>
+          <w:b/>
+          <w:color w:val="252525"/>
+          <w:lang w:val="es-AR" w:eastAsia="es-AR"/>
+        </w:rPr>
+      </w:pPr>
+      <w:r>
+        <w:rPr>
+          <w:rFonts w:cs="Arial"/>
+          <w:b/>
+          <w:color w:val="252525"/>
+          <w:lang w:val="es-AR" w:eastAsia="es-AR"/>
+        </w:rPr>
+        <w:t>19</w:t>
+      </w:r>
+    </w:p>
+    <w:p>
+      <w:pPr>
+        <w:spacing w:after="160" w:line="360" w:lineRule="auto"/>
+        <w:jc w:val="both"/>
+        <w:rPr>
+          <w:rFonts w:cs="Arial"/>
+          <w:color w:val="252525"/>
+          <w:lang w:val="es-AR" w:eastAsia="es-AR"/>
+        </w:rPr>
+      </w:pPr>
+      <w:r>
+        <w:rPr>
+          <w:rFonts w:cs="Arial"/>
+          <w:color w:val="252525"/>
+        </w:rPr>
+        <w:t>¿</w:t>
+      </w:r>
+      <w:proofErr w:type="spellStart"/>
+      <w:r>
+        <w:rPr>
+          <w:rFonts w:cs="Arial"/>
+          <w:color w:val="252525"/>
+        </w:rPr>
+        <w:t>Quienes</w:t>
+      </w:r>
+      <w:proofErr w:type="spellEnd"/>
+      <w:r>
+        <w:rPr>
+          <w:rFonts w:cs="Arial"/>
+          <w:color w:val="252525"/>
+        </w:rPr>
+        <w:t xml:space="preserve"> confiaron en </w:t>
       </w:r>
       <w:proofErr w:type="spellStart"/>
       <w:r>
@@ -2509,7 +2910,23 @@
           <w:rFonts w:cs="Arial"/>
           <w:color w:val="252525"/>
         </w:rPr>
-        <w:t>l Horóscopo y las tarjetas de felicitaciones de cumpleaños en Facebook.</w:t>
+        <w:t xml:space="preserve">l Horóscopo y las tarjetas de felicitaciones de cumpleaños en </w:t>
+      </w:r>
+      <w:proofErr w:type="spellStart"/>
+      <w:r>
+        <w:rPr>
+          <w:rFonts w:cs="Arial"/>
+          <w:color w:val="252525"/>
+        </w:rPr>
+        <w:t>Facebook</w:t>
+      </w:r>
+      <w:proofErr w:type="spellEnd"/>
+      <w:r>
+        <w:rPr>
+          <w:rFonts w:cs="Arial"/>
+          <w:color w:val="252525"/>
+        </w:rPr>
+        <w:t>.</w:t>
       </w:r>
     </w:p>
     <w:p>
@@ -2556,7 +2973,7 @@
     </w:p>
     <w:p>
       <w:pPr>
-        <w:pStyle w:val="ListParagraph"/>
+        <w:pStyle w:val="Prrafodelista"/>
         <w:numPr>
           <w:ilvl w:val="0"/>
           <w:numId w:val="4"/>
@@ -2581,7 +2998,7 @@
     </w:p>
     <w:p>
       <w:pPr>
-        <w:pStyle w:val="ListParagraph"/>
+        <w:pStyle w:val="Prrafodelista"/>
         <w:numPr>
           <w:ilvl w:val="0"/>
           <w:numId w:val="4"/>
@@ -2660,7 +3077,7 @@
           <w:szCs w:val="21"/>
           <w:lang w:val="es-AR" w:eastAsia="es-AR"/>
         </w:rPr>
-        <w:t xml:space="preserve">, Facebook Messenger, Windows Messenger, </w:t>
+        <w:t xml:space="preserve">, </w:t>
       </w:r>
       <w:proofErr w:type="spellStart"/>
       <w:r>
@@ -2671,6 +3088,28 @@
           <w:szCs w:val="21"/>
           <w:lang w:val="es-AR" w:eastAsia="es-AR"/>
         </w:rPr>
+        <w:t>Facebook</w:t>
+      </w:r>
+      <w:proofErr w:type="spellEnd"/>
+      <w:r>
+        <w:rPr>
+          <w:rFonts w:ascii="Arial" w:eastAsia="Times New Roman" w:hAnsi="Arial" w:cs="Arial"/>
+          <w:color w:val="252525"/>
+          <w:sz w:val="21"/>
+          <w:szCs w:val="21"/>
+          <w:lang w:val="es-AR" w:eastAsia="es-AR"/>
+        </w:rPr>
+        <w:t xml:space="preserve"> Messenger, Windows Messenger, </w:t>
+      </w:r>
+      <w:proofErr w:type="spellStart"/>
+      <w:r>
+        <w:rPr>
+          <w:rFonts w:ascii="Arial" w:eastAsia="Times New Roman" w:hAnsi="Arial" w:cs="Arial"/>
+          <w:color w:val="252525"/>
+          <w:sz w:val="21"/>
+          <w:szCs w:val="21"/>
+          <w:lang w:val="es-AR" w:eastAsia="es-AR"/>
+        </w:rPr>
         <w:t>Yahoo</w:t>
       </w:r>
       <w:proofErr w:type="spellEnd"/>
@@ -2697,6 +3136,34 @@
           <w:lang w:val="es-AR" w:eastAsia="es-AR"/>
         </w:rPr>
       </w:pPr>
+    </w:p>
+    <w:p>
+      <w:pPr>
+        <w:shd w:val="clear" w:color="auto" w:fill="FFFFFF"/>
+        <w:spacing w:before="100" w:beforeAutospacing="1" w:after="24" w:line="336" w:lineRule="atLeast"/>
+        <w:jc w:val="center"/>
+        <w:rPr>
+          <w:rFonts w:ascii="Arial" w:eastAsia="Times New Roman" w:hAnsi="Arial" w:cs="Arial"/>
+          <w:b/>
+          <w:color w:val="252525"/>
+          <w:sz w:val="21"/>
+          <w:szCs w:val="21"/>
+          <w:lang w:val="es-AR" w:eastAsia="es-AR"/>
+        </w:rPr>
+      </w:pPr>
+      <w:bookmarkStart w:id="0" w:name="_GoBack"/>
+      <w:bookmarkEnd w:id="0"/>
+      <w:r>
+        <w:rPr>
+          <w:rFonts w:ascii="Arial" w:eastAsia="Times New Roman" w:hAnsi="Arial" w:cs="Arial"/>
+          <w:b/>
+          <w:color w:val="252525"/>
+          <w:sz w:val="21"/>
+          <w:szCs w:val="21"/>
+          <w:lang w:val="es-AR" w:eastAsia="es-AR"/>
+        </w:rPr>
+        <w:t>20</w:t>
+      </w:r>
     </w:p>
     <w:p>
       <w:pPr>
@@ -2740,8 +3207,6 @@
         </w:rPr>
         <w:t>Al hablar de Big Data, pensamos que esta fuera de nuestro alcance, pero la realidad es que lo vemos cotidianamente, como por ejemplo, cuando utilizamos las redes sociales, toda nuestra información, búsquedas, movimientos y localizaciones son almacenadas para predecir hecho o tomar decisiones a través de los datos recopilados mediante ciertos comportamientos en Internet, ofreciéndonos publicidades y recomendaciones acordes a nuestra persona.</w:t>
       </w:r>
-      <w:bookmarkStart w:id="0" w:name="_GoBack"/>
-      <w:bookmarkEnd w:id="0"/>
     </w:p>
     <w:sectPr>
       <w:pgSz w:w="12240" w:h="15840"/>
@@ -2754,8 +3219,8 @@
 </file>
 
 <file path=word/numbering.xml><?xml version="1.0" encoding="utf-8"?>
-<w:numbering xmlns:wpc="http://schemas.microsoft.com/office/word/2010/wordprocessingCanvas" xmlns:mc="http://schemas.openxmlformats.org/markup-compatibility/2006" xmlns:o="urn:schemas-microsoft-com:office:office" xmlns:r="http://schemas.openxmlformats.org/officeDocument/2006/relationships" xmlns:m="http://schemas.openxmlformats.org/officeDocument/2006/math" xmlns:v="urn:schemas-microsoft-com:vml" xmlns:wp14="http://schemas.microsoft.com/office/word/2010/wordprocessingDrawing" xmlns:wp="http://schemas.openxmlformats.org/drawingml/2006/wordprocessingDrawing" xmlns:w10="urn:schemas-microsoft-com:office:word" xmlns:w="http://schemas.openxmlformats.org/wordprocessingml/2006/main" xmlns:w14="http://schemas.microsoft.com/office/word/2010/wordml" xmlns:w15="http://schemas.microsoft.com/office/word/2012/wordml" xmlns:wpg="http://schemas.microsoft.com/office/word/2010/wordprocessingGroup" xmlns:wpi="http://schemas.microsoft.com/office/word/2010/wordprocessingInk" xmlns:wne="http://schemas.microsoft.com/office/word/2006/wordml" xmlns:wps="http://schemas.microsoft.com/office/word/2010/wordprocessingShape" mc:Ignorable="w14 w15 wp14">
-  <w:abstractNum w:abstractNumId="0" w15:restartNumberingAfterBreak="0">
+<w:numbering xmlns:ve="http://schemas.openxmlformats.org/markup-compatibility/2006" xmlns:o="urn:schemas-microsoft-com:office:office" xmlns:r="http://schemas.openxmlformats.org/officeDocument/2006/relationships" xmlns:m="http://schemas.openxmlformats.org/officeDocument/2006/math" xmlns:v="urn:schemas-microsoft-com:vml" xmlns:wp="http://schemas.openxmlformats.org/drawingml/2006/wordprocessingDrawing" xmlns:w10="urn:schemas-microsoft-com:office:word" xmlns:w="http://schemas.openxmlformats.org/wordprocessingml/2006/main" xmlns:wne="http://schemas.microsoft.com/office/word/2006/wordml">
+  <w:abstractNum w:abstractNumId="0">
     <w:nsid w:val="1D4C1349"/>
     <w:multiLevelType w:val="hybridMultilevel"/>
     <w:tmpl w:val="D3EC999A"/>
@@ -2868,7 +3333,7 @@
       </w:rPr>
     </w:lvl>
   </w:abstractNum>
-  <w:abstractNum w:abstractNumId="1" w15:restartNumberingAfterBreak="0">
+  <w:abstractNum w:abstractNumId="1">
     <w:nsid w:val="295310A5"/>
     <w:multiLevelType w:val="multilevel"/>
     <w:tmpl w:val="7BACD9EA"/>
@@ -3017,7 +3482,7 @@
       </w:rPr>
     </w:lvl>
   </w:abstractNum>
-  <w:abstractNum w:abstractNumId="2" w15:restartNumberingAfterBreak="0">
+  <w:abstractNum w:abstractNumId="2">
     <w:nsid w:val="3961713F"/>
     <w:multiLevelType w:val="multilevel"/>
     <w:tmpl w:val="8BB07030"/>
@@ -3166,7 +3631,7 @@
       </w:rPr>
     </w:lvl>
   </w:abstractNum>
-  <w:abstractNum w:abstractNumId="3" w15:restartNumberingAfterBreak="0">
+  <w:abstractNum w:abstractNumId="3">
     <w:nsid w:val="426D1E99"/>
     <w:multiLevelType w:val="multilevel"/>
     <w:tmpl w:val="156053FA"/>
@@ -3177,25 +3642,25 @@
       <w:lvlJc w:val="left"/>
       <w:pPr>
         <w:tabs>
-          <w:tab w:val="num" w:pos="1056"/>
+          <w:tab w:val="num" w:pos="720"/>
         </w:tabs>
-        <w:ind w:left="1056" w:hanging="360"/>
+        <w:ind w:left="720" w:hanging="360"/>
       </w:pPr>
       <w:rPr>
         <w:rFonts w:ascii="Symbol" w:hAnsi="Symbol" w:hint="default"/>
         <w:sz w:val="20"/>
       </w:rPr>
     </w:lvl>
-    <w:lvl w:ilvl="1" w:tentative="1">
+    <w:lvl w:ilvl="1">
       <w:start w:val="1"/>
       <w:numFmt w:val="bullet"/>
       <w:lvlText w:val=""/>
       <w:lvlJc w:val="left"/>
       <w:pPr>
         <w:tabs>
-          <w:tab w:val="num" w:pos="1776"/>
+          <w:tab w:val="num" w:pos="1440"/>
         </w:tabs>
-        <w:ind w:left="1776" w:hanging="360"/>
+        <w:ind w:left="1440" w:hanging="360"/>
       </w:pPr>
       <w:rPr>
         <w:rFonts w:ascii="Symbol" w:hAnsi="Symbol" w:hint="default"/>
@@ -3209,9 +3674,9 @@
       <w:lvlJc w:val="left"/>
       <w:pPr>
         <w:tabs>
-          <w:tab w:val="num" w:pos="2496"/>
+          <w:tab w:val="num" w:pos="2160"/>
         </w:tabs>
-        <w:ind w:left="2496" w:hanging="360"/>
+        <w:ind w:left="2160" w:hanging="360"/>
       </w:pPr>
       <w:rPr>
         <w:rFonts w:ascii="Symbol" w:hAnsi="Symbol" w:hint="default"/>
@@ -3225,9 +3690,9 @@
       <w:lvlJc w:val="left"/>
       <w:pPr>
         <w:tabs>
-          <w:tab w:val="num" w:pos="3216"/>
+          <w:tab w:val="num" w:pos="2880"/>
         </w:tabs>
-        <w:ind w:left="3216" w:hanging="360"/>
+        <w:ind w:left="2880" w:hanging="360"/>
       </w:pPr>
       <w:rPr>
         <w:rFonts w:ascii="Symbol" w:hAnsi="Symbol" w:hint="default"/>
@@ -3241,9 +3706,9 @@
       <w:lvlJc w:val="left"/>
       <w:pPr>
         <w:tabs>
-          <w:tab w:val="num" w:pos="3936"/>
+          <w:tab w:val="num" w:pos="3600"/>
         </w:tabs>
-        <w:ind w:left="3936" w:hanging="360"/>
+        <w:ind w:left="3600" w:hanging="360"/>
       </w:pPr>
       <w:rPr>
         <w:rFonts w:ascii="Symbol" w:hAnsi="Symbol" w:hint="default"/>
@@ -3257,9 +3722,9 @@
       <w:lvlJc w:val="left"/>
       <w:pPr>
         <w:tabs>
-          <w:tab w:val="num" w:pos="4656"/>
+          <w:tab w:val="num" w:pos="4320"/>
         </w:tabs>
-        <w:ind w:left="4656" w:hanging="360"/>
+        <w:ind w:left="4320" w:hanging="360"/>
       </w:pPr>
       <w:rPr>
         <w:rFonts w:ascii="Symbol" w:hAnsi="Symbol" w:hint="default"/>
@@ -3273,9 +3738,9 @@
       <w:lvlJc w:val="left"/>
       <w:pPr>
         <w:tabs>
-          <w:tab w:val="num" w:pos="5376"/>
+          <w:tab w:val="num" w:pos="5040"/>
         </w:tabs>
-        <w:ind w:left="5376" w:hanging="360"/>
+        <w:ind w:left="5040" w:hanging="360"/>
       </w:pPr>
       <w:rPr>
         <w:rFonts w:ascii="Symbol" w:hAnsi="Symbol" w:hint="default"/>
@@ -3289,9 +3754,9 @@
       <w:lvlJc w:val="left"/>
       <w:pPr>
         <w:tabs>
-          <w:tab w:val="num" w:pos="6096"/>
+          <w:tab w:val="num" w:pos="5760"/>
         </w:tabs>
-        <w:ind w:left="6096" w:hanging="360"/>
+        <w:ind w:left="5760" w:hanging="360"/>
       </w:pPr>
       <w:rPr>
         <w:rFonts w:ascii="Symbol" w:hAnsi="Symbol" w:hint="default"/>
@@ -3305,9 +3770,9 @@
       <w:lvlJc w:val="left"/>
       <w:pPr>
         <w:tabs>
-          <w:tab w:val="num" w:pos="6816"/>
+          <w:tab w:val="num" w:pos="6480"/>
         </w:tabs>
-        <w:ind w:left="6816" w:hanging="360"/>
+        <w:ind w:left="6480" w:hanging="360"/>
       </w:pPr>
       <w:rPr>
         <w:rFonts w:ascii="Symbol" w:hAnsi="Symbol" w:hint="default"/>
@@ -3315,7 +3780,7 @@
       </w:rPr>
     </w:lvl>
   </w:abstractNum>
-  <w:abstractNum w:abstractNumId="4" w15:restartNumberingAfterBreak="0">
+  <w:abstractNum w:abstractNumId="4">
     <w:nsid w:val="4AE04448"/>
     <w:multiLevelType w:val="hybridMultilevel"/>
     <w:tmpl w:val="51D030C2"/>
@@ -3404,7 +3869,7 @@
       </w:pPr>
     </w:lvl>
   </w:abstractNum>
-  <w:abstractNum w:abstractNumId="5" w15:restartNumberingAfterBreak="0">
+  <w:abstractNum w:abstractNumId="5">
     <w:nsid w:val="71657AFD"/>
     <w:multiLevelType w:val="hybridMultilevel"/>
     <w:tmpl w:val="FC14317C"/>
@@ -3517,7 +3982,7 @@
       </w:rPr>
     </w:lvl>
   </w:abstractNum>
-  <w:abstractNum w:abstractNumId="6" w15:restartNumberingAfterBreak="0">
+  <w:abstractNum w:abstractNumId="6">
     <w:nsid w:val="7AA43BDF"/>
     <w:multiLevelType w:val="hybridMultilevel"/>
     <w:tmpl w:val="E3221FEE"/>
@@ -3630,7 +4095,7 @@
       </w:rPr>
     </w:lvl>
   </w:abstractNum>
-  <w:abstractNum w:abstractNumId="7" w15:restartNumberingAfterBreak="0">
+  <w:abstractNum w:abstractNumId="7">
     <w:nsid w:val="7F3B4719"/>
     <w:multiLevelType w:val="multilevel"/>
     <w:tmpl w:val="80D27C96"/>
@@ -3807,7 +4272,7 @@
 </file>
 
 <file path=word/styles.xml><?xml version="1.0" encoding="utf-8"?>
-<w:styles xmlns:mc="http://schemas.openxmlformats.org/markup-compatibility/2006" xmlns:r="http://schemas.openxmlformats.org/officeDocument/2006/relationships" xmlns:w="http://schemas.openxmlformats.org/wordprocessingml/2006/main" xmlns:w14="http://schemas.microsoft.com/office/word/2010/wordml" xmlns:w15="http://schemas.microsoft.com/office/word/2012/wordml" mc:Ignorable="w14 w15">
+<w:styles xmlns:r="http://schemas.openxmlformats.org/officeDocument/2006/relationships" xmlns:w="http://schemas.openxmlformats.org/wordprocessingml/2006/main">
   <w:docDefaults>
     <w:rPrDefault>
       <w:rPr>
@@ -3823,378 +4288,144 @@
       </w:pPr>
     </w:pPrDefault>
   </w:docDefaults>
-  <w:latentStyles w:defLockedState="0" w:defUIPriority="99" w:defSemiHidden="0" w:defUnhideWhenUsed="0" w:defQFormat="0" w:count="371">
-    <w:lsdException w:name="Normal" w:uiPriority="0" w:qFormat="1"/>
-    <w:lsdException w:name="heading 1" w:uiPriority="9" w:qFormat="1"/>
-    <w:lsdException w:name="heading 2" w:semiHidden="1" w:uiPriority="9" w:unhideWhenUsed="1" w:qFormat="1"/>
-    <w:lsdException w:name="heading 3" w:semiHidden="1" w:uiPriority="9" w:unhideWhenUsed="1" w:qFormat="1"/>
-    <w:lsdException w:name="heading 4" w:semiHidden="1" w:uiPriority="9" w:unhideWhenUsed="1" w:qFormat="1"/>
-    <w:lsdException w:name="heading 5" w:semiHidden="1" w:uiPriority="9" w:unhideWhenUsed="1" w:qFormat="1"/>
-    <w:lsdException w:name="heading 6" w:semiHidden="1" w:uiPriority="9" w:unhideWhenUsed="1" w:qFormat="1"/>
-    <w:lsdException w:name="heading 7" w:semiHidden="1" w:uiPriority="9" w:unhideWhenUsed="1" w:qFormat="1"/>
-    <w:lsdException w:name="heading 8" w:semiHidden="1" w:uiPriority="9" w:unhideWhenUsed="1" w:qFormat="1"/>
-    <w:lsdException w:name="heading 9" w:semiHidden="1" w:uiPriority="9" w:unhideWhenUsed="1" w:qFormat="1"/>
-    <w:lsdException w:name="index 1" w:semiHidden="1" w:unhideWhenUsed="1"/>
-    <w:lsdException w:name="index 2" w:semiHidden="1" w:unhideWhenUsed="1"/>
-    <w:lsdException w:name="index 3" w:semiHidden="1" w:unhideWhenUsed="1"/>
-    <w:lsdException w:name="index 4" w:semiHidden="1" w:unhideWhenUsed="1"/>
-    <w:lsdException w:name="index 5" w:semiHidden="1" w:unhideWhenUsed="1"/>
-    <w:lsdException w:name="index 6" w:semiHidden="1" w:unhideWhenUsed="1"/>
-    <w:lsdException w:name="index 7" w:semiHidden="1" w:unhideWhenUsed="1"/>
-    <w:lsdException w:name="index 8" w:semiHidden="1" w:unhideWhenUsed="1"/>
-    <w:lsdException w:name="index 9" w:semiHidden="1" w:unhideWhenUsed="1"/>
-    <w:lsdException w:name="toc 1" w:semiHidden="1" w:uiPriority="39" w:unhideWhenUsed="1"/>
-    <w:lsdException w:name="toc 2" w:semiHidden="1" w:uiPriority="39" w:unhideWhenUsed="1"/>
-    <w:lsdException w:name="toc 3" w:semiHidden="1" w:uiPriority="39" w:unhideWhenUsed="1"/>
-    <w:lsdException w:name="toc 4" w:semiHidden="1" w:uiPriority="39" w:unhideWhenUsed="1"/>
-    <w:lsdException w:name="toc 5" w:semiHidden="1" w:uiPriority="39" w:unhideWhenUsed="1"/>
-    <w:lsdException w:name="toc 6" w:semiHidden="1" w:uiPriority="39" w:unhideWhenUsed="1"/>
-    <w:lsdException w:name="toc 7" w:semiHidden="1" w:uiPriority="39" w:unhideWhenUsed="1"/>
-    <w:lsdException w:name="toc 8" w:semiHidden="1" w:uiPriority="39" w:unhideWhenUsed="1"/>
-    <w:lsdException w:name="toc 9" w:semiHidden="1" w:uiPriority="39" w:unhideWhenUsed="1"/>
-    <w:lsdException w:name="Normal Indent" w:semiHidden="1" w:unhideWhenUsed="1"/>
-    <w:lsdException w:name="footnote text" w:semiHidden="1" w:unhideWhenUsed="1"/>
-    <w:lsdException w:name="annotation text" w:semiHidden="1" w:unhideWhenUsed="1"/>
-    <w:lsdException w:name="header" w:semiHidden="1" w:unhideWhenUsed="1"/>
-    <w:lsdException w:name="footer" w:semiHidden="1" w:unhideWhenUsed="1"/>
-    <w:lsdException w:name="index heading" w:semiHidden="1" w:unhideWhenUsed="1"/>
-    <w:lsdException w:name="caption" w:semiHidden="1" w:uiPriority="35" w:unhideWhenUsed="1" w:qFormat="1"/>
-    <w:lsdException w:name="table of figures" w:semiHidden="1" w:unhideWhenUsed="1"/>
-    <w:lsdException w:name="envelope address" w:semiHidden="1" w:unhideWhenUsed="1"/>
-    <w:lsdException w:name="envelope return" w:semiHidden="1" w:unhideWhenUsed="1"/>
-    <w:lsdException w:name="footnote reference" w:semiHidden="1" w:unhideWhenUsed="1"/>
-    <w:lsdException w:name="annotation reference" w:semiHidden="1" w:unhideWhenUsed="1"/>
-    <w:lsdException w:name="line number" w:semiHidden="1" w:unhideWhenUsed="1"/>
-    <w:lsdException w:name="page number" w:semiHidden="1" w:unhideWhenUsed="1"/>
-    <w:lsdException w:name="endnote reference" w:semiHidden="1" w:unhideWhenUsed="1"/>
-    <w:lsdException w:name="endnote text" w:semiHidden="1" w:unhideWhenUsed="1"/>
-    <w:lsdException w:name="table of authorities" w:semiHidden="1" w:unhideWhenUsed="1"/>
-    <w:lsdException w:name="macro" w:semiHidden="1" w:unhideWhenUsed="1"/>
-    <w:lsdException w:name="toa heading" w:semiHidden="1" w:unhideWhenUsed="1"/>
-    <w:lsdException w:name="List" w:semiHidden="1" w:unhideWhenUsed="1"/>
-    <w:lsdException w:name="List Bullet" w:semiHidden="1" w:unhideWhenUsed="1"/>
-    <w:lsdException w:name="List Number" w:semiHidden="1" w:unhideWhenUsed="1"/>
-    <w:lsdException w:name="List 2" w:semiHidden="1" w:unhideWhenUsed="1"/>
-    <w:lsdException w:name="List 3" w:semiHidden="1" w:unhideWhenUsed="1"/>
-    <w:lsdException w:name="List 4" w:semiHidden="1" w:unhideWhenUsed="1"/>
-    <w:lsdException w:name="List 5" w:semiHidden="1" w:unhideWhenUsed="1"/>
-    <w:lsdException w:name="List Bullet 2" w:semiHidden="1" w:unhideWhenUsed="1"/>
-    <w:lsdException w:name="List Bullet 3" w:semiHidden="1" w:unhideWhenUsed="1"/>
-    <w:lsdException w:name="List Bullet 4" w:semiHidden="1" w:unhideWhenUsed="1"/>
-    <w:lsdException w:name="List Bullet 5" w:semiHidden="1" w:unhideWhenUsed="1"/>
-    <w:lsdException w:name="List Number 2" w:semiHidden="1" w:unhideWhenUsed="1"/>
-    <w:lsdException w:name="List Number 3" w:semiHidden="1" w:unhideWhenUsed="1"/>
-    <w:lsdException w:name="List Number 4" w:semiHidden="1" w:unhideWhenUsed="1"/>
-    <w:lsdException w:name="List Number 5" w:semiHidden="1" w:unhideWhenUsed="1"/>
-    <w:lsdException w:name="Title" w:uiPriority="10" w:qFormat="1"/>
-    <w:lsdException w:name="Closing" w:semiHidden="1" w:unhideWhenUsed="1"/>
-    <w:lsdException w:name="Signature" w:semiHidden="1" w:unhideWhenUsed="1"/>
-    <w:lsdException w:name="Default Paragraph Font" w:semiHidden="1" w:uiPriority="1" w:unhideWhenUsed="1"/>
-    <w:lsdException w:name="Body Text" w:semiHidden="1" w:unhideWhenUsed="1"/>
-    <w:lsdException w:name="Body Text Indent" w:semiHidden="1" w:unhideWhenUsed="1"/>
-    <w:lsdException w:name="List Continue" w:semiHidden="1" w:unhideWhenUsed="1"/>
-    <w:lsdException w:name="List Continue 2" w:semiHidden="1" w:unhideWhenUsed="1"/>
-    <w:lsdException w:name="List Continue 3" w:semiHidden="1" w:unhideWhenUsed="1"/>
-    <w:lsdException w:name="List Continue 4" w:semiHidden="1" w:unhideWhenUsed="1"/>
-    <w:lsdException w:name="List Continue 5" w:semiHidden="1" w:unhideWhenUsed="1"/>
-    <w:lsdException w:name="Message Header" w:semiHidden="1" w:unhideWhenUsed="1"/>
-    <w:lsdException w:name="Subtitle" w:uiPriority="11" w:qFormat="1"/>
-    <w:lsdException w:name="Salutation" w:semiHidden="1" w:unhideWhenUsed="1"/>
-    <w:lsdException w:name="Date" w:semiHidden="1" w:unhideWhenUsed="1"/>
-    <w:lsdException w:name="Body Text First Indent" w:semiHidden="1" w:unhideWhenUsed="1"/>
-    <w:lsdException w:name="Body Text First Indent 2" w:semiHidden="1" w:unhideWhenUsed="1"/>
-    <w:lsdException w:name="Note Heading" w:semiHidden="1" w:unhideWhenUsed="1"/>
-    <w:lsdException w:name="Body Text 2" w:semiHidden="1" w:unhideWhenUsed="1"/>
-    <w:lsdException w:name="Body Text 3" w:semiHidden="1" w:unhideWhenUsed="1"/>
-    <w:lsdException w:name="Body Text Indent 2" w:semiHidden="1" w:unhideWhenUsed="1"/>
-    <w:lsdException w:name="Body Text Indent 3" w:semiHidden="1" w:unhideWhenUsed="1"/>
-    <w:lsdException w:name="Block Text" w:semiHidden="1" w:unhideWhenUsed="1"/>
-    <w:lsdException w:name="Hyperlink" w:semiHidden="1" w:unhideWhenUsed="1"/>
-    <w:lsdException w:name="FollowedHyperlink" w:semiHidden="1" w:unhideWhenUsed="1"/>
-    <w:lsdException w:name="Strong" w:uiPriority="22" w:qFormat="1"/>
-    <w:lsdException w:name="Emphasis" w:uiPriority="20" w:qFormat="1"/>
-    <w:lsdException w:name="Document Map" w:semiHidden="1" w:unhideWhenUsed="1"/>
-    <w:lsdException w:name="Plain Text" w:semiHidden="1" w:unhideWhenUsed="1"/>
-    <w:lsdException w:name="E-mail Signature" w:semiHidden="1" w:unhideWhenUsed="1"/>
-    <w:lsdException w:name="HTML Top of Form" w:semiHidden="1" w:unhideWhenUsed="1"/>
-    <w:lsdException w:name="HTML Bottom of Form" w:semiHidden="1" w:unhideWhenUsed="1"/>
-    <w:lsdException w:name="Normal (Web)" w:semiHidden="1" w:unhideWhenUsed="1"/>
-    <w:lsdException w:name="HTML Acronym" w:semiHidden="1" w:unhideWhenUsed="1"/>
-    <w:lsdException w:name="HTML Address" w:semiHidden="1" w:unhideWhenUsed="1"/>
-    <w:lsdException w:name="HTML Cite" w:semiHidden="1" w:unhideWhenUsed="1"/>
-    <w:lsdException w:name="HTML Code" w:semiHidden="1" w:unhideWhenUsed="1"/>
-    <w:lsdException w:name="HTML Definition" w:semiHidden="1" w:unhideWhenUsed="1"/>
-    <w:lsdException w:name="HTML Keyboard" w:semiHidden="1" w:unhideWhenUsed="1"/>
-    <w:lsdException w:name="HTML Preformatted" w:semiHidden="1" w:unhideWhenUsed="1"/>
-    <w:lsdException w:name="HTML Sample" w:semiHidden="1" w:unhideWhenUsed="1"/>
-    <w:lsdException w:name="HTML Typewriter" w:semiHidden="1" w:unhideWhenUsed="1"/>
-    <w:lsdException w:name="HTML Variable" w:semiHidden="1" w:unhideWhenUsed="1"/>
-    <w:lsdException w:name="Normal Table" w:semiHidden="1" w:unhideWhenUsed="1"/>
-    <w:lsdException w:name="annotation subject" w:semiHidden="1" w:unhideWhenUsed="1"/>
-    <w:lsdException w:name="No List" w:semiHidden="1" w:unhideWhenUsed="1"/>
-    <w:lsdException w:name="Outline List 1" w:semiHidden="1" w:unhideWhenUsed="1"/>
-    <w:lsdException w:name="Outline List 2" w:semiHidden="1" w:unhideWhenUsed="1"/>
-    <w:lsdException w:name="Outline List 3" w:semiHidden="1" w:unhideWhenUsed="1"/>
-    <w:lsdException w:name="Table Simple 1" w:semiHidden="1" w:unhideWhenUsed="1"/>
-    <w:lsdException w:name="Table Simple 2" w:semiHidden="1" w:unhideWhenUsed="1"/>
-    <w:lsdException w:name="Table Simple 3" w:semiHidden="1" w:unhideWhenUsed="1"/>
-    <w:lsdException w:name="Table Classic 1" w:semiHidden="1" w:unhideWhenUsed="1"/>
-    <w:lsdException w:name="Table Classic 2" w:semiHidden="1" w:unhideWhenUsed="1"/>
-    <w:lsdException w:name="Table Classic 3" w:semiHidden="1" w:unhideWhenUsed="1"/>
-    <w:lsdException w:name="Table Classic 4" w:semiHidden="1" w:unhideWhenUsed="1"/>
-    <w:lsdException w:name="Table Colorful 1" w:semiHidden="1" w:unhideWhenUsed="1"/>
-    <w:lsdException w:name="Table Colorful 2" w:semiHidden="1" w:unhideWhenUsed="1"/>
-    <w:lsdException w:name="Table Colorful 3" w:semiHidden="1" w:unhideWhenUsed="1"/>
-    <w:lsdException w:name="Table Columns 1" w:semiHidden="1" w:unhideWhenUsed="1"/>
-    <w:lsdException w:name="Table Columns 2" w:semiHidden="1" w:unhideWhenUsed="1"/>
-    <w:lsdException w:name="Table Columns 3" w:semiHidden="1" w:unhideWhenUsed="1"/>
-    <w:lsdException w:name="Table Columns 4" w:semiHidden="1" w:unhideWhenUsed="1"/>
-    <w:lsdException w:name="Table Columns 5" w:semiHidden="1" w:unhideWhenUsed="1"/>
-    <w:lsdException w:name="Table Grid 1" w:semiHidden="1" w:unhideWhenUsed="1"/>
-    <w:lsdException w:name="Table Grid 2" w:semiHidden="1" w:unhideWhenUsed="1"/>
-    <w:lsdException w:name="Table Grid 3" w:semiHidden="1" w:unhideWhenUsed="1"/>
-    <w:lsdException w:name="Table Grid 4" w:semiHidden="1" w:unhideWhenUsed="1"/>
-    <w:lsdException w:name="Table Grid 5" w:semiHidden="1" w:unhideWhenUsed="1"/>
-    <w:lsdException w:name="Table Grid 6" w:semiHidden="1" w:unhideWhenUsed="1"/>
-    <w:lsdException w:name="Table Grid 7" w:semiHidden="1" w:unhideWhenUsed="1"/>
-    <w:lsdException w:name="Table Grid 8" w:semiHidden="1" w:unhideWhenUsed="1"/>
-    <w:lsdException w:name="Table List 1" w:semiHidden="1" w:unhideWhenUsed="1"/>
-    <w:lsdException w:name="Table List 2" w:semiHidden="1" w:unhideWhenUsed="1"/>
-    <w:lsdException w:name="Table List 3" w:semiHidden="1" w:unhideWhenUsed="1"/>
-    <w:lsdException w:name="Table List 4" w:semiHidden="1" w:unhideWhenUsed="1"/>
-    <w:lsdException w:name="Table List 5" w:semiHidden="1" w:unhideWhenUsed="1"/>
-    <w:lsdException w:name="Table List 6" w:semiHidden="1" w:unhideWhenUsed="1"/>
-    <w:lsdException w:name="Table List 7" w:semiHidden="1" w:unhideWhenUsed="1"/>
-    <w:lsdException w:name="Table List 8" w:semiHidden="1" w:unhideWhenUsed="1"/>
-    <w:lsdException w:name="Table 3D effects 1" w:semiHidden="1" w:unhideWhenUsed="1"/>
-    <w:lsdException w:name="Table 3D effects 2" w:semiHidden="1" w:unhideWhenUsed="1"/>
-    <w:lsdException w:name="Table 3D effects 3" w:semiHidden="1" w:unhideWhenUsed="1"/>
-    <w:lsdException w:name="Table Contemporary" w:semiHidden="1" w:unhideWhenUsed="1"/>
-    <w:lsdException w:name="Table Elegant" w:semiHidden="1" w:unhideWhenUsed="1"/>
-    <w:lsdException w:name="Table Professional" w:semiHidden="1" w:unhideWhenUsed="1"/>
-    <w:lsdException w:name="Table Subtle 1" w:semiHidden="1" w:unhideWhenUsed="1"/>
-    <w:lsdException w:name="Table Subtle 2" w:semiHidden="1" w:unhideWhenUsed="1"/>
-    <w:lsdException w:name="Table Web 1" w:semiHidden="1" w:unhideWhenUsed="1"/>
-    <w:lsdException w:name="Table Web 2" w:semiHidden="1" w:unhideWhenUsed="1"/>
-    <w:lsdException w:name="Table Web 3" w:semiHidden="1" w:unhideWhenUsed="1"/>
-    <w:lsdException w:name="Balloon Text" w:semiHidden="1" w:unhideWhenUsed="1"/>
-    <w:lsdException w:name="Table Grid" w:uiPriority="39"/>
-    <w:lsdException w:name="Table Theme" w:semiHidden="1" w:unhideWhenUsed="1"/>
-    <w:lsdException w:name="Placeholder Text" w:semiHidden="1"/>
-    <w:lsdException w:name="No Spacing" w:uiPriority="1" w:qFormat="1"/>
-    <w:lsdException w:name="Light Shading" w:uiPriority="60"/>
-    <w:lsdException w:name="Light List" w:uiPriority="61"/>
-    <w:lsdException w:name="Light Grid" w:uiPriority="62"/>
-    <w:lsdException w:name="Medium Shading 1" w:uiPriority="63"/>
-    <w:lsdException w:name="Medium Shading 2" w:uiPriority="64"/>
-    <w:lsdException w:name="Medium List 1" w:uiPriority="65"/>
-    <w:lsdException w:name="Medium List 2" w:uiPriority="66"/>
-    <w:lsdException w:name="Medium Grid 1" w:uiPriority="67"/>
-    <w:lsdException w:name="Medium Grid 2" w:uiPriority="68"/>
-    <w:lsdException w:name="Medium Grid 3" w:uiPriority="69"/>
-    <w:lsdException w:name="Dark List" w:uiPriority="70"/>
-    <w:lsdException w:name="Colorful Shading" w:uiPriority="71"/>
-    <w:lsdException w:name="Colorful List" w:uiPriority="72"/>
-    <w:lsdException w:name="Colorful Grid" w:uiPriority="73"/>
-    <w:lsdException w:name="Light Shading Accent 1" w:uiPriority="60"/>
-    <w:lsdException w:name="Light List Accent 1" w:uiPriority="61"/>
-    <w:lsdException w:name="Light Grid Accent 1" w:uiPriority="62"/>
-    <w:lsdException w:name="Medium Shading 1 Accent 1" w:uiPriority="63"/>
-    <w:lsdException w:name="Medium Shading 2 Accent 1" w:uiPriority="64"/>
-    <w:lsdException w:name="Medium List 1 Accent 1" w:uiPriority="65"/>
-    <w:lsdException w:name="Revision" w:semiHidden="1"/>
-    <w:lsdException w:name="List Paragraph" w:uiPriority="34" w:qFormat="1"/>
-    <w:lsdException w:name="Quote" w:uiPriority="29" w:qFormat="1"/>
-    <w:lsdException w:name="Intense Quote" w:uiPriority="30" w:qFormat="1"/>
-    <w:lsdException w:name="Medium List 2 Accent 1" w:uiPriority="66"/>
-    <w:lsdException w:name="Medium Grid 1 Accent 1" w:uiPriority="67"/>
-    <w:lsdException w:name="Medium Grid 2 Accent 1" w:uiPriority="68"/>
-    <w:lsdException w:name="Medium Grid 3 Accent 1" w:uiPriority="69"/>
-    <w:lsdException w:name="Dark List Accent 1" w:uiPriority="70"/>
-    <w:lsdException w:name="Colorful Shading Accent 1" w:uiPriority="71"/>
-    <w:lsdException w:name="Colorful List Accent 1" w:uiPriority="72"/>
-    <w:lsdException w:name="Colorful Grid Accent 1" w:uiPriority="73"/>
-    <w:lsdException w:name="Light Shading Accent 2" w:uiPriority="60"/>
-    <w:lsdException w:name="Light List Accent 2" w:uiPriority="61"/>
-    <w:lsdException w:name="Light Grid Accent 2" w:uiPriority="62"/>
-    <w:lsdException w:name="Medium Shading 1 Accent 2" w:uiPriority="63"/>
-    <w:lsdException w:name="Medium Shading 2 Accent 2" w:uiPriority="64"/>
-    <w:lsdException w:name="Medium List 1 Accent 2" w:uiPriority="65"/>
-    <w:lsdException w:name="Medium List 2 Accent 2" w:uiPriority="66"/>
-    <w:lsdException w:name="Medium Grid 1 Accent 2" w:uiPriority="67"/>
-    <w:lsdException w:name="Medium Grid 2 Accent 2" w:uiPriority="68"/>
-    <w:lsdException w:name="Medium Grid 3 Accent 2" w:uiPriority="69"/>
-    <w:lsdException w:name="Dark List Accent 2" w:uiPriority="70"/>
-    <w:lsdException w:name="Colorful Shading Accent 2" w:uiPriority="71"/>
-    <w:lsdException w:name="Colorful List Accent 2" w:uiPriority="72"/>
-    <w:lsdException w:name="Colorful Grid Accent 2" w:uiPriority="73"/>
-    <w:lsdException w:name="Light Shading Accent 3" w:uiPriority="60"/>
-    <w:lsdException w:name="Light List Accent 3" w:uiPriority="61"/>
-    <w:lsdException w:name="Light Grid Accent 3" w:uiPriority="62"/>
-    <w:lsdException w:name="Medium Shading 1 Accent 3" w:uiPriority="63"/>
-    <w:lsdException w:name="Medium Shading 2 Accent 3" w:uiPriority="64"/>
-    <w:lsdException w:name="Medium List 1 Accent 3" w:uiPriority="65"/>
-    <w:lsdException w:name="Medium List 2 Accent 3" w:uiPriority="66"/>
-    <w:lsdException w:name="Medium Grid 1 Accent 3" w:uiPriority="67"/>
-    <w:lsdException w:name="Medium Grid 2 Accent 3" w:uiPriority="68"/>
-    <w:lsdException w:name="Medium Grid 3 Accent 3" w:uiPriority="69"/>
-    <w:lsdException w:name="Dark List Accent 3" w:uiPriority="70"/>
-    <w:lsdException w:name="Colorful Shading Accent 3" w:uiPriority="71"/>
-    <w:lsdException w:name="Colorful List Accent 3" w:uiPriority="72"/>
-    <w:lsdException w:name="Colorful Grid Accent 3" w:uiPriority="73"/>
-    <w:lsdException w:name="Light Shading Accent 4" w:uiPriority="60"/>
-    <w:lsdException w:name="Light List Accent 4" w:uiPriority="61"/>
-    <w:lsdException w:name="Light Grid Accent 4" w:uiPriority="62"/>
-    <w:lsdException w:name="Medium Shading 1 Accent 4" w:uiPriority="63"/>
-    <w:lsdException w:name="Medium Shading 2 Accent 4" w:uiPriority="64"/>
-    <w:lsdException w:name="Medium List 1 Accent 4" w:uiPriority="65"/>
-    <w:lsdException w:name="Medium List 2 Accent 4" w:uiPriority="66"/>
-    <w:lsdException w:name="Medium Grid 1 Accent 4" w:uiPriority="67"/>
-    <w:lsdException w:name="Medium Grid 2 Accent 4" w:uiPriority="68"/>
-    <w:lsdException w:name="Medium Grid 3 Accent 4" w:uiPriority="69"/>
-    <w:lsdException w:name="Dark List Accent 4" w:uiPriority="70"/>
-    <w:lsdException w:name="Colorful Shading Accent 4" w:uiPriority="71"/>
-    <w:lsdException w:name="Colorful List Accent 4" w:uiPriority="72"/>
-    <w:lsdException w:name="Colorful Grid Accent 4" w:uiPriority="73"/>
-    <w:lsdException w:name="Light Shading Accent 5" w:uiPriority="60"/>
-    <w:lsdException w:name="Light List Accent 5" w:uiPriority="61"/>
-    <w:lsdException w:name="Light Grid Accent 5" w:uiPriority="62"/>
-    <w:lsdException w:name="Medium Shading 1 Accent 5" w:uiPriority="63"/>
-    <w:lsdException w:name="Medium Shading 2 Accent 5" w:uiPriority="64"/>
-    <w:lsdException w:name="Medium List 1 Accent 5" w:uiPriority="65"/>
-    <w:lsdException w:name="Medium List 2 Accent 5" w:uiPriority="66"/>
-    <w:lsdException w:name="Medium Grid 1 Accent 5" w:uiPriority="67"/>
-    <w:lsdException w:name="Medium Grid 2 Accent 5" w:uiPriority="68"/>
-    <w:lsdException w:name="Medium Grid 3 Accent 5" w:uiPriority="69"/>
-    <w:lsdException w:name="Dark List Accent 5" w:uiPriority="70"/>
-    <w:lsdException w:name="Colorful Shading Accent 5" w:uiPriority="71"/>
-    <w:lsdException w:name="Colorful List Accent 5" w:uiPriority="72"/>
-    <w:lsdException w:name="Colorful Grid Accent 5" w:uiPriority="73"/>
-    <w:lsdException w:name="Light Shading Accent 6" w:uiPriority="60"/>
-    <w:lsdException w:name="Light List Accent 6" w:uiPriority="61"/>
-    <w:lsdException w:name="Light Grid Accent 6" w:uiPriority="62"/>
-    <w:lsdException w:name="Medium Shading 1 Accent 6" w:uiPriority="63"/>
-    <w:lsdException w:name="Medium Shading 2 Accent 6" w:uiPriority="64"/>
-    <w:lsdException w:name="Medium List 1 Accent 6" w:uiPriority="65"/>
-    <w:lsdException w:name="Medium List 2 Accent 6" w:uiPriority="66"/>
-    <w:lsdException w:name="Medium Grid 1 Accent 6" w:uiPriority="67"/>
-    <w:lsdException w:name="Medium Grid 2 Accent 6" w:uiPriority="68"/>
-    <w:lsdException w:name="Medium Grid 3 Accent 6" w:uiPriority="69"/>
-    <w:lsdException w:name="Dark List Accent 6" w:uiPriority="70"/>
-    <w:lsdException w:name="Colorful Shading Accent 6" w:uiPriority="71"/>
-    <w:lsdException w:name="Colorful List Accent 6" w:uiPriority="72"/>
-    <w:lsdException w:name="Colorful Grid Accent 6" w:uiPriority="73"/>
-    <w:lsdException w:name="Subtle Emphasis" w:uiPriority="19" w:qFormat="1"/>
-    <w:lsdException w:name="Intense Emphasis" w:uiPriority="21" w:qFormat="1"/>
-    <w:lsdException w:name="Subtle Reference" w:uiPriority="31" w:qFormat="1"/>
-    <w:lsdException w:name="Intense Reference" w:uiPriority="32" w:qFormat="1"/>
-    <w:lsdException w:name="Book Title" w:uiPriority="33" w:qFormat="1"/>
-    <w:lsdException w:name="Bibliography" w:semiHidden="1" w:uiPriority="37" w:unhideWhenUsed="1"/>
-    <w:lsdException w:name="TOC Heading" w:semiHidden="1" w:uiPriority="39" w:unhideWhenUsed="1" w:qFormat="1"/>
-    <w:lsdException w:name="Plain Table 1" w:uiPriority="41"/>
-    <w:lsdException w:name="Plain Table 2" w:uiPriority="42"/>
-    <w:lsdException w:name="Plain Table 3" w:uiPriority="43"/>
-    <w:lsdException w:name="Plain Table 4" w:uiPriority="44"/>
-    <w:lsdException w:name="Plain Table 5" w:uiPriority="45"/>
-    <w:lsdException w:name="Grid Table Light" w:uiPriority="40"/>
-    <w:lsdException w:name="Grid Table 1 Light" w:uiPriority="46"/>
-    <w:lsdException w:name="Grid Table 2" w:uiPriority="47"/>
-    <w:lsdException w:name="Grid Table 3" w:uiPriority="48"/>
-    <w:lsdException w:name="Grid Table 4" w:uiPriority="49"/>
-    <w:lsdException w:name="Grid Table 5 Dark" w:uiPriority="50"/>
-    <w:lsdException w:name="Grid Table 6 Colorful" w:uiPriority="51"/>
-    <w:lsdException w:name="Grid Table 7 Colorful" w:uiPriority="52"/>
-    <w:lsdException w:name="Grid Table 1 Light Accent 1" w:uiPriority="46"/>
-    <w:lsdException w:name="Grid Table 2 Accent 1" w:uiPriority="47"/>
-    <w:lsdException w:name="Grid Table 3 Accent 1" w:uiPriority="48"/>
-    <w:lsdException w:name="Grid Table 4 Accent 1" w:uiPriority="49"/>
-    <w:lsdException w:name="Grid Table 5 Dark Accent 1" w:uiPriority="50"/>
-    <w:lsdException w:name="Grid Table 6 Colorful Accent 1" w:uiPriority="51"/>
-    <w:lsdException w:name="Grid Table 7 Colorful Accent 1" w:uiPriority="52"/>
-    <w:lsdException w:name="Grid Table 1 Light Accent 2" w:uiPriority="46"/>
-    <w:lsdException w:name="Grid Table 2 Accent 2" w:uiPriority="47"/>
-    <w:lsdException w:name="Grid Table 3 Accent 2" w:uiPriority="48"/>
-    <w:lsdException w:name="Grid Table 4 Accent 2" w:uiPriority="49"/>
-    <w:lsdException w:name="Grid Table 5 Dark Accent 2" w:uiPriority="50"/>
-    <w:lsdException w:name="Grid Table 6 Colorful Accent 2" w:uiPriority="51"/>
-    <w:lsdException w:name="Grid Table 7 Colorful Accent 2" w:uiPriority="52"/>
-    <w:lsdException w:name="Grid Table 1 Light Accent 3" w:uiPriority="46"/>
-    <w:lsdException w:name="Grid Table 2 Accent 3" w:uiPriority="47"/>
-    <w:lsdException w:name="Grid Table 3 Accent 3" w:uiPriority="48"/>
-    <w:lsdException w:name="Grid Table 4 Accent 3" w:uiPriority="49"/>
-    <w:lsdException w:name="Grid Table 5 Dark Accent 3" w:uiPriority="50"/>
-    <w:lsdException w:name="Grid Table 6 Colorful Accent 3" w:uiPriority="51"/>
-    <w:lsdException w:name="Grid Table 7 Colorful Accent 3" w:uiPriority="52"/>
-    <w:lsdException w:name="Grid Table 1 Light Accent 4" w:uiPriority="46"/>
-    <w:lsdException w:name="Grid Table 2 Accent 4" w:uiPriority="47"/>
-    <w:lsdException w:name="Grid Table 3 Accent 4" w:uiPriority="48"/>
-    <w:lsdException w:name="Grid Table 4 Accent 4" w:uiPriority="49"/>
-    <w:lsdException w:name="Grid Table 5 Dark Accent 4" w:uiPriority="50"/>
-    <w:lsdException w:name="Grid Table 6 Colorful Accent 4" w:uiPriority="51"/>
-    <w:lsdException w:name="Grid Table 7 Colorful Accent 4" w:uiPriority="52"/>
-    <w:lsdException w:name="Grid Table 1 Light Accent 5" w:uiPriority="46"/>
-    <w:lsdException w:name="Grid Table 2 Accent 5" w:uiPriority="47"/>
-    <w:lsdException w:name="Grid Table 3 Accent 5" w:uiPriority="48"/>
-    <w:lsdException w:name="Grid Table 4 Accent 5" w:uiPriority="49"/>
-    <w:lsdException w:name="Grid Table 5 Dark Accent 5" w:uiPriority="50"/>
-    <w:lsdException w:name="Grid Table 6 Colorful Accent 5" w:uiPriority="51"/>
-    <w:lsdException w:name="Grid Table 7 Colorful Accent 5" w:uiPriority="52"/>
-    <w:lsdException w:name="Grid Table 1 Light Accent 6" w:uiPriority="46"/>
-    <w:lsdException w:name="Grid Table 2 Accent 6" w:uiPriority="47"/>
-    <w:lsdException w:name="Grid Table 3 Accent 6" w:uiPriority="48"/>
-    <w:lsdException w:name="Grid Table 4 Accent 6" w:uiPriority="49"/>
-    <w:lsdException w:name="Grid Table 5 Dark Accent 6" w:uiPriority="50"/>
-    <w:lsdException w:name="Grid Table 6 Colorful Accent 6" w:uiPriority="51"/>
-    <w:lsdException w:name="Grid Table 7 Colorful Accent 6" w:uiPriority="52"/>
-    <w:lsdException w:name="List Table 1 Light" w:uiPriority="46"/>
-    <w:lsdException w:name="List Table 2" w:uiPriority="47"/>
-    <w:lsdException w:name="List Table 3" w:uiPriority="48"/>
-    <w:lsdException w:name="List Table 4" w:uiPriority="49"/>
-    <w:lsdException w:name="List Table 5 Dark" w:uiPriority="50"/>
-    <w:lsdException w:name="List Table 6 Colorful" w:uiPriority="51"/>
-    <w:lsdException w:name="List Table 7 Colorful" w:uiPriority="52"/>
-    <w:lsdException w:name="List Table 1 Light Accent 1" w:uiPriority="46"/>
-    <w:lsdException w:name="List Table 2 Accent 1" w:uiPriority="47"/>
-    <w:lsdException w:name="List Table 3 Accent 1" w:uiPriority="48"/>
-    <w:lsdException w:name="List Table 4 Accent 1" w:uiPriority="49"/>
-    <w:lsdException w:name="List Table 5 Dark Accent 1" w:uiPriority="50"/>
-    <w:lsdException w:name="List Table 6 Colorful Accent 1" w:uiPriority="51"/>
-    <w:lsdException w:name="List Table 7 Colorful Accent 1" w:uiPriority="52"/>
-    <w:lsdException w:name="List Table 1 Light Accent 2" w:uiPriority="46"/>
-    <w:lsdException w:name="List Table 2 Accent 2" w:uiPriority="47"/>
-    <w:lsdException w:name="List Table 3 Accent 2" w:uiPriority="48"/>
-    <w:lsdException w:name="List Table 4 Accent 2" w:uiPriority="49"/>
-    <w:lsdException w:name="List Table 5 Dark Accent 2" w:uiPriority="50"/>
-    <w:lsdException w:name="List Table 6 Colorful Accent 2" w:uiPriority="51"/>
-    <w:lsdException w:name="List Table 7 Colorful Accent 2" w:uiPriority="52"/>
-    <w:lsdException w:name="List Table 1 Light Accent 3" w:uiPriority="46"/>
-    <w:lsdException w:name="List Table 2 Accent 3" w:uiPriority="47"/>
-    <w:lsdException w:name="List Table 3 Accent 3" w:uiPriority="48"/>
-    <w:lsdException w:name="List Table 4 Accent 3" w:uiPriority="49"/>
-    <w:lsdException w:name="List Table 5 Dark Accent 3" w:uiPriority="50"/>
-    <w:lsdException w:name="List Table 6 Colorful Accent 3" w:uiPriority="51"/>
-    <w:lsdException w:name="List Table 7 Colorful Accent 3" w:uiPriority="52"/>
-    <w:lsdException w:name="List Table 1 Light Accent 4" w:uiPriority="46"/>
-    <w:lsdException w:name="List Table 2 Accent 4" w:uiPriority="47"/>
-    <w:lsdException w:name="List Table 3 Accent 4" w:uiPriority="48"/>
-    <w:lsdException w:name="List Table 4 Accent 4" w:uiPriority="49"/>
-    <w:lsdException w:name="List Table 5 Dark Accent 4" w:uiPriority="50"/>
-    <w:lsdException w:name="List Table 6 Colorful Accent 4" w:uiPriority="51"/>
-    <w:lsdException w:name="List Table 7 Colorful Accent 4" w:uiPriority="52"/>
-    <w:lsdException w:name="List Table 1 Light Accent 5" w:uiPriority="46"/>
-    <w:lsdException w:name="List Table 2 Accent 5" w:uiPriority="47"/>
-    <w:lsdException w:name="List Table 3 Accent 5" w:uiPriority="48"/>
-    <w:lsdException w:name="List Table 4 Accent 5" w:uiPriority="49"/>
-    <w:lsdException w:name="List Table 5 Dark Accent 5" w:uiPriority="50"/>
-    <w:lsdException w:name="List Table 6 Colorful Accent 5" w:uiPriority="51"/>
-    <w:lsdException w:name="List Table 7 Colorful Accent 5" w:uiPriority="52"/>
-    <w:lsdException w:name="List Table 1 Light Accent 6" w:uiPriority="46"/>
-    <w:lsdException w:name="List Table 2 Accent 6" w:uiPriority="47"/>
-    <w:lsdException w:name="List Table 3 Accent 6" w:uiPriority="48"/>
-    <w:lsdException w:name="List Table 4 Accent 6" w:uiPriority="49"/>
-    <w:lsdException w:name="List Table 5 Dark Accent 6" w:uiPriority="50"/>
-    <w:lsdException w:name="List Table 6 Colorful Accent 6" w:uiPriority="51"/>
-    <w:lsdException w:name="List Table 7 Colorful Accent 6" w:uiPriority="52"/>
+  <w:latentStyles w:defLockedState="0" w:defUIPriority="99" w:defSemiHidden="1" w:defUnhideWhenUsed="1" w:defQFormat="0" w:count="267">
+    <w:lsdException w:name="Normal" w:semiHidden="0" w:uiPriority="0" w:unhideWhenUsed="0" w:qFormat="1"/>
+    <w:lsdException w:name="heading 1" w:semiHidden="0" w:uiPriority="9" w:unhideWhenUsed="0" w:qFormat="1"/>
+    <w:lsdException w:name="heading 2" w:uiPriority="9" w:qFormat="1"/>
+    <w:lsdException w:name="heading 3" w:uiPriority="9" w:qFormat="1"/>
+    <w:lsdException w:name="heading 4" w:uiPriority="9" w:qFormat="1"/>
+    <w:lsdException w:name="heading 5" w:uiPriority="9" w:qFormat="1"/>
+    <w:lsdException w:name="heading 6" w:uiPriority="9" w:qFormat="1"/>
+    <w:lsdException w:name="heading 7" w:uiPriority="9" w:qFormat="1"/>
+    <w:lsdException w:name="heading 8" w:uiPriority="9" w:qFormat="1"/>
+    <w:lsdException w:name="heading 9" w:uiPriority="9" w:qFormat="1"/>
+    <w:lsdException w:name="toc 1" w:uiPriority="39"/>
+    <w:lsdException w:name="toc 2" w:uiPriority="39"/>
+    <w:lsdException w:name="toc 3" w:uiPriority="39"/>
+    <w:lsdException w:name="toc 4" w:uiPriority="39"/>
+    <w:lsdException w:name="toc 5" w:uiPriority="39"/>
+    <w:lsdException w:name="toc 6" w:uiPriority="39"/>
+    <w:lsdException w:name="toc 7" w:uiPriority="39"/>
+    <w:lsdException w:name="toc 8" w:uiPriority="39"/>
+    <w:lsdException w:name="toc 9" w:uiPriority="39"/>
+    <w:lsdException w:name="caption" w:uiPriority="35" w:qFormat="1"/>
+    <w:lsdException w:name="Title" w:semiHidden="0" w:uiPriority="10" w:unhideWhenUsed="0" w:qFormat="1"/>
+    <w:lsdException w:name="Default Paragraph Font" w:uiPriority="1"/>
+    <w:lsdException w:name="Subtitle" w:semiHidden="0" w:uiPriority="11" w:unhideWhenUsed="0" w:qFormat="1"/>
+    <w:lsdException w:name="Strong" w:semiHidden="0" w:uiPriority="22" w:unhideWhenUsed="0" w:qFormat="1"/>
+    <w:lsdException w:name="Emphasis" w:semiHidden="0" w:uiPriority="20" w:unhideWhenUsed="0" w:qFormat="1"/>
+    <w:lsdException w:name="Table Grid" w:semiHidden="0" w:uiPriority="39" w:unhideWhenUsed="0"/>
+    <w:lsdException w:name="Placeholder Text" w:unhideWhenUsed="0"/>
+    <w:lsdException w:name="No Spacing" w:semiHidden="0" w:uiPriority="1" w:unhideWhenUsed="0" w:qFormat="1"/>
+    <w:lsdException w:name="Light Shading" w:semiHidden="0" w:uiPriority="60" w:unhideWhenUsed="0"/>
+    <w:lsdException w:name="Light List" w:semiHidden="0" w:uiPriority="61" w:unhideWhenUsed="0"/>
+    <w:lsdException w:name="Light Grid" w:semiHidden="0" w:uiPriority="62" w:unhideWhenUsed="0"/>
+    <w:lsdException w:name="Medium Shading 1" w:semiHidden="0" w:uiPriority="63" w:unhideWhenUsed="0"/>
+    <w:lsdException w:name="Medium Shading 2" w:semiHidden="0" w:uiPriority="64" w:unhideWhenUsed="0"/>
+    <w:lsdException w:name="Medium List 1" w:semiHidden="0" w:uiPriority="65" w:unhideWhenUsed="0"/>
+    <w:lsdException w:name="Medium List 2" w:semiHidden="0" w:uiPriority="66" w:unhideWhenUsed="0"/>
+    <w:lsdException w:name="Medium Grid 1" w:semiHidden="0" w:uiPriority="67" w:unhideWhenUsed="0"/>
+    <w:lsdException w:name="Medium Grid 2" w:semiHidden="0" w:uiPriority="68" w:unhideWhenUsed="0"/>
+    <w:lsdException w:name="Medium Grid 3" w:semiHidden="0" w:uiPriority="69" w:unhideWhenUsed="0"/>
+    <w:lsdException w:name="Dark List" w:semiHidden="0" w:uiPriority="70" w:unhideWhenUsed="0"/>
+    <w:lsdException w:name="Colorful Shading" w:semiHidden="0" w:uiPriority="71" w:unhideWhenUsed="0"/>
+    <w:lsdException w:name="Colorful List" w:semiHidden="0" w:uiPriority="72" w:unhideWhenUsed="0"/>
+    <w:lsdException w:name="Colorful Grid" w:semiHidden="0" w:uiPriority="73" w:unhideWhenUsed="0"/>
+    <w:lsdException w:name="Light Shading Accent 1" w:semiHidden="0" w:uiPriority="60" w:unhideWhenUsed="0"/>
+    <w:lsdException w:name="Light List Accent 1" w:semiHidden="0" w:uiPriority="61" w:unhideWhenUsed="0"/>
+    <w:lsdException w:name="Light Grid Accent 1" w:semiHidden="0" w:uiPriority="62" w:unhideWhenUsed="0"/>
+    <w:lsdException w:name="Medium Shading 1 Accent 1" w:semiHidden="0" w:uiPriority="63" w:unhideWhenUsed="0"/>
+    <w:lsdException w:name="Medium Shading 2 Accent 1" w:semiHidden="0" w:uiPriority="64" w:unhideWhenUsed="0"/>
+    <w:lsdException w:name="Medium List 1 Accent 1" w:semiHidden="0" w:uiPriority="65" w:unhideWhenUsed="0"/>
+    <w:lsdException w:name="Revision" w:unhideWhenUsed="0"/>
+    <w:lsdException w:name="List Paragraph" w:semiHidden="0" w:uiPriority="34" w:unhideWhenUsed="0" w:qFormat="1"/>
+    <w:lsdException w:name="Quote" w:semiHidden="0" w:uiPriority="29" w:unhideWhenUsed="0" w:qFormat="1"/>
+    <w:lsdException w:name="Intense Quote" w:semiHidden="0" w:uiPriority="30" w:unhideWhenUsed="0" w:qFormat="1"/>
+    <w:lsdException w:name="Medium List 2 Accent 1" w:semiHidden="0" w:uiPriority="66" w:unhideWhenUsed="0"/>
+    <w:lsdException w:name="Medium Grid 1 Accent 1" w:semiHidden="0" w:uiPriority="67" w:unhideWhenUsed="0"/>
+    <w:lsdException w:name="Medium Grid 2 Accent 1" w:semiHidden="0" w:uiPriority="68" w:unhideWhenUsed="0"/>
+    <w:lsdException w:name="Medium Grid 3 Accent 1" w:semiHidden="0" w:uiPriority="69" w:unhideWhenUsed="0"/>
+    <w:lsdException w:name="Dark List Accent 1" w:semiHidden="0" w:uiPriority="70" w:unhideWhenUsed="0"/>
+    <w:lsdException w:name="Colorful Shading Accent 1" w:semiHidden="0" w:uiPriority="71" w:unhideWhenUsed="0"/>
+    <w:lsdException w:name="Colorful List Accent 1" w:semiHidden="0" w:uiPriority="72" w:unhideWhenUsed="0"/>
+    <w:lsdException w:name="Colorful Grid Accent 1" w:semiHidden="0" w:uiPriority="73" w:unhideWhenUsed="0"/>
+    <w:lsdException w:name="Light Shading Accent 2" w:semiHidden="0" w:uiPriority="60" w:unhideWhenUsed="0"/>
+    <w:lsdException w:name="Light List Accent 2" w:semiHidden="0" w:uiPriority="61" w:unhideWhenUsed="0"/>
+    <w:lsdException w:name="Light Grid Accent 2" w:semiHidden="0" w:uiPriority="62" w:unhideWhenUsed="0"/>
+    <w:lsdException w:name="Medium Shading 1 Accent 2" w:semiHidden="0" w:uiPriority="63" w:unhideWhenUsed="0"/>
+    <w:lsdException w:name="Medium Shading 2 Accent 2" w:semiHidden="0" w:uiPriority="64" w:unhideWhenUsed="0"/>
+    <w:lsdException w:name="Medium List 1 Accent 2" w:semiHidden="0" w:uiPriority="65" w:unhideWhenUsed="0"/>
+    <w:lsdException w:name="Medium List 2 Accent 2" w:semiHidden="0" w:uiPriority="66" w:unhideWhenUsed="0"/>
+    <w:lsdException w:name="Medium Grid 1 Accent 2" w:semiHidden="0" w:uiPriority="67" w:unhideWhenUsed="0"/>
+    <w:lsdException w:name="Medium Grid 2 Accent 2" w:semiHidden="0" w:uiPriority="68" w:unhideWhenUsed="0"/>
+    <w:lsdException w:name="Medium Grid 3 Accent 2" w:semiHidden="0" w:uiPriority="69" w:unhideWhenUsed="0"/>
+    <w:lsdException w:name="Dark List Accent 2" w:semiHidden="0" w:uiPriority="70" w:unhideWhenUsed="0"/>
+    <w:lsdException w:name="Colorful Shading Accent 2" w:semiHidden="0" w:uiPriority="71" w:unhideWhenUsed="0"/>
+    <w:lsdException w:name="Colorful List Accent 2" w:semiHidden="0" w:uiPriority="72" w:unhideWhenUsed="0"/>
+    <w:lsdException w:name="Colorful Grid Accent 2" w:semiHidden="0" w:uiPriority="73" w:unhideWhenUsed="0"/>
+    <w:lsdException w:name="Light Shading Accent 3" w:semiHidden="0" w:uiPriority="60" w:unhideWhenUsed="0"/>
+    <w:lsdException w:name="Light List Accent 3" w:semiHidden="0" w:uiPriority="61" w:unhideWhenUsed="0"/>
+    <w:lsdException w:name="Light Grid Accent 3" w:semiHidden="0" w:uiPriority="62" w:unhideWhenUsed="0"/>
+    <w:lsdException w:name="Medium Shading 1 Accent 3" w:semiHidden="0" w:uiPriority="63" w:unhideWhenUsed="0"/>
+    <w:lsdException w:name="Medium Shading 2 Accent 3" w:semiHidden="0" w:uiPriority="64" w:unhideWhenUsed="0"/>
+    <w:lsdException w:name="Medium List 1 Accent 3" w:semiHidden="0" w:uiPriority="65" w:unhideWhenUsed="0"/>
+    <w:lsdException w:name="Medium List 2 Accent 3" w:semiHidden="0" w:uiPriority="66" w:unhideWhenUsed="0"/>
+    <w:lsdException w:name="Medium Grid 1 Accent 3" w:semiHidden="0" w:uiPriority="67" w:unhideWhenUsed="0"/>
+    <w:lsdException w:name="Medium Grid 2 Accent 3" w:semiHidden="0" w:uiPriority="68" w:unhideWhenUsed="0"/>
+    <w:lsdException w:name="Medium Grid 3 Accent 3" w:semiHidden="0" w:uiPriority="69" w:unhideWhenUsed="0"/>
+    <w:lsdException w:name="Dark List Accent 3" w:semiHidden="0" w:uiPriority="70" w:unhideWhenUsed="0"/>
+    <w:lsdException w:name="Colorful Shading Accent 3" w:semiHidden="0" w:uiPriority="71" w:unhideWhenUsed="0"/>
+    <w:lsdException w:name="Colorful List Accent 3" w:semiHidden="0" w:uiPriority="72" w:unhideWhenUsed="0"/>
+    <w:lsdException w:name="Colorful Grid Accent 3" w:semiHidden="0" w:uiPriority="73" w:unhideWhenUsed="0"/>
+    <w:lsdException w:name="Light Shading Accent 4" w:semiHidden="0" w:uiPriority="60" w:unhideWhenUsed="0"/>
+    <w:lsdException w:name="Light List Accent 4" w:semiHidden="0" w:uiPriority="61" w:unhideWhenUsed="0"/>
+    <w:lsdException w:name="Light Grid Accent 4" w:semiHidden="0" w:uiPriority="62" w:unhideWhenUsed="0"/>
+    <w:lsdException w:name="Medium Shading 1 Accent 4" w:semiHidden="0" w:uiPriority="63" w:unhideWhenUsed="0"/>
+    <w:lsdException w:name="Medium Shading 2 Accent 4" w:semiHidden="0" w:uiPriority="64" w:unhideWhenUsed="0"/>
+    <w:lsdException w:name="Medium List 1 Accent 4" w:semiHidden="0" w:uiPriority="65" w:unhideWhenUsed="0"/>
+    <w:lsdException w:name="Medium List 2 Accent 4" w:semiHidden="0" w:uiPriority="66" w:unhideWhenUsed="0"/>
+    <w:lsdException w:name="Medium Grid 1 Accent 4" w:semiHidden="0" w:uiPriority="67" w:unhideWhenUsed="0"/>
+    <w:lsdException w:name="Medium Grid 2 Accent 4" w:semiHidden="0" w:uiPriority="68" w:unhideWhenUsed="0"/>
+    <w:lsdException w:name="Medium Grid 3 Accent 4" w:semiHidden="0" w:uiPriority="69" w:unhideWhenUsed="0"/>
+    <w:lsdException w:name="Dark List Accent 4" w:semiHidden="0" w:uiPriority="70" w:unhideWhenUsed="0"/>
+    <w:lsdException w:name="Colorful Shading Accent 4" w:semiHidden="0" w:uiPriority="71" w:unhideWhenUsed="0"/>
+    <w:lsdException w:name="Colorful List Accent 4" w:semiHidden="0" w:uiPriority="72" w:unhideWhenUsed="0"/>
+    <w:lsdException w:name="Colorful Grid Accent 4" w:semiHidden="0" w:uiPriority="73" w:unhideWhenUsed="0"/>
+    <w:lsdException w:name="Light Shading Accent 5" w:semiHidden="0" w:uiPriority="60" w:unhideWhenUsed="0"/>
+    <w:lsdException w:name="Light List Accent 5" w:semiHidden="0" w:uiPriority="61" w:unhideWhenUsed="0"/>
+    <w:lsdException w:name="Light Grid Accent 5" w:semiHidden="0" w:uiPriority="62" w:unhideWhenUsed="0"/>
+    <w:lsdException w:name="Medium Shading 1 Accent 5" w:semiHidden="0" w:uiPriority="63" w:unhideWhenUsed="0"/>
+    <w:lsdException w:name="Medium Shading 2 Accent 5" w:semiHidden="0" w:uiPriority="64" w:unhideWhenUsed="0"/>
+    <w:lsdException w:name="Medium List 1 Accent 5" w:semiHidden="0" w:uiPriority="65" w:unhideWhenUsed="0"/>
+    <w:lsdException w:name="Medium List 2 Accent 5" w:semiHidden="0" w:uiPriority="66" w:unhideWhenUsed="0"/>
+    <w:lsdException w:name="Medium Grid 1 Accent 5" w:semiHidden="0" w:uiPriority="67" w:unhideWhenUsed="0"/>
+    <w:lsdException w:name="Medium Grid 2 Accent 5" w:semiHidden="0" w:uiPriority="68" w:unhideWhenUsed="0"/>
+    <w:lsdException w:name="Medium Grid 3 Accent 5" w:semiHidden="0" w:uiPriority="69" w:unhideWhenUsed="0"/>
+    <w:lsdException w:name="Dark List Accent 5" w:semiHidden="0" w:uiPriority="70" w:unhideWhenUsed="0"/>
+    <w:lsdException w:name="Colorful Shading Accent 5" w:semiHidden="0" w:uiPriority="71" w:unhideWhenUsed="0"/>
+    <w:lsdException w:name="Colorful List Accent 5" w:semiHidden="0" w:uiPriority="72" w:unhideWhenUsed="0"/>
+    <w:lsdException w:name="Colorful Grid Accent 5" w:semiHidden="0" w:uiPriority="73" w:unhideWhenUsed="0"/>
+    <w:lsdException w:name="Light Shading Accent 6" w:semiHidden="0" w:uiPriority="60" w:unhideWhenUsed="0"/>
+    <w:lsdException w:name="Light List Accent 6" w:semiHidden="0" w:uiPriority="61" w:unhideWhenUsed="0"/>
+    <w:lsdException w:name="Light Grid Accent 6" w:semiHidden="0" w:uiPriority="62" w:unhideWhenUsed="0"/>
+    <w:lsdException w:name="Medium Shading 1 Accent 6" w:semiHidden="0" w:uiPriority="63" w:unhideWhenUsed="0"/>
+    <w:lsdException w:name="Medium Shading 2 Accent 6" w:semiHidden="0" w:uiPriority="64" w:unhideWhenUsed="0"/>
+    <w:lsdException w:name="Medium List 1 Accent 6" w:semiHidden="0" w:uiPriority="65" w:unhideWhenUsed="0"/>
+    <w:lsdException w:name="Medium List 2 Accent 6" w:semiHidden="0" w:uiPriority="66" w:unhideWhenUsed="0"/>
+    <w:lsdException w:name="Medium Grid 1 Accent 6" w:semiHidden="0" w:uiPriority="67" w:unhideWhenUsed="0"/>
+    <w:lsdException w:name="Medium Grid 2 Accent 6" w:semiHidden="0" w:uiPriority="68" w:unhideWhenUsed="0"/>
+    <w:lsdException w:name="Medium Grid 3 Accent 6" w:semiHidden="0" w:uiPriority="69" w:unhideWhenUsed="0"/>
+    <w:lsdException w:name="Dark List Accent 6" w:semiHidden="0" w:uiPriority="70" w:unhideWhenUsed="0"/>
+    <w:lsdException w:name="Colorful Shading Accent 6" w:semiHidden="0" w:uiPriority="71" w:unhideWhenUsed="0"/>
+    <w:lsdException w:name="Colorful List Accent 6" w:semiHidden="0" w:uiPriority="72" w:unhideWhenUsed="0"/>
+    <w:lsdException w:name="Colorful Grid Accent 6" w:semiHidden="0" w:uiPriority="73" w:unhideWhenUsed="0"/>
+    <w:lsdException w:name="Subtle Emphasis" w:semiHidden="0" w:uiPriority="19" w:unhideWhenUsed="0" w:qFormat="1"/>
+    <w:lsdException w:name="Intense Emphasis" w:semiHidden="0" w:uiPriority="21" w:unhideWhenUsed="0" w:qFormat="1"/>
+    <w:lsdException w:name="Subtle Reference" w:semiHidden="0" w:uiPriority="31" w:unhideWhenUsed="0" w:qFormat="1"/>
+    <w:lsdException w:name="Intense Reference" w:semiHidden="0" w:uiPriority="32" w:unhideWhenUsed="0" w:qFormat="1"/>
+    <w:lsdException w:name="Book Title" w:semiHidden="0" w:uiPriority="33" w:unhideWhenUsed="0" w:qFormat="1"/>
+    <w:lsdException w:name="Bibliography" w:uiPriority="37"/>
+    <w:lsdException w:name="TOC Heading" w:uiPriority="39" w:qFormat="1"/>
   </w:latentStyles>
   <w:style w:type="paragraph" w:default="1" w:styleId="Normal">
     <w:name w:val="Normal"/>
@@ -4207,17 +4438,18 @@
       <w:lang w:val="es-ES"/>
     </w:rPr>
   </w:style>
-  <w:style w:type="character" w:default="1" w:styleId="DefaultParagraphFont">
+  <w:style w:type="character" w:default="1" w:styleId="Fuentedeprrafopredeter">
     <w:name w:val="Default Paragraph Font"/>
     <w:uiPriority w:val="1"/>
     <w:semiHidden/>
     <w:unhideWhenUsed/>
   </w:style>
-  <w:style w:type="table" w:default="1" w:styleId="TableNormal">
+  <w:style w:type="table" w:default="1" w:styleId="Tablanormal">
     <w:name w:val="Normal Table"/>
     <w:uiPriority w:val="99"/>
     <w:semiHidden/>
     <w:unhideWhenUsed/>
+    <w:qFormat/>
     <w:tblPr>
       <w:tblInd w:w="0" w:type="dxa"/>
       <w:tblCellMar>
@@ -4228,7 +4460,7 @@
       </w:tblCellMar>
     </w:tblPr>
   </w:style>
-  <w:style w:type="numbering" w:default="1" w:styleId="NoList">
+  <w:style w:type="numbering" w:default="1" w:styleId="Sinlista">
     <w:name w:val="No List"/>
     <w:uiPriority w:val="99"/>
     <w:semiHidden/>
@@ -4236,10 +4468,10 @@
   </w:style>
   <w:style w:type="character" w:customStyle="1" w:styleId="apple-converted-space">
     <w:name w:val="apple-converted-space"/>
-    <w:basedOn w:val="DefaultParagraphFont"/>
+    <w:basedOn w:val="Fuentedeprrafopredeter"/>
     <w:rsid w:val="00EA7645"/>
   </w:style>
-  <w:style w:type="paragraph" w:styleId="ListParagraph">
+  <w:style w:type="paragraph" w:styleId="Prrafodelista">
     <w:name w:val="List Paragraph"/>
     <w:basedOn w:val="Normal"/>
     <w:uiPriority w:val="34"/>
@@ -4296,7 +4528,7 @@
     </a:clrScheme>
     <a:fontScheme name="Office">
       <a:majorFont>
-        <a:latin typeface="Calibri Light" panose="020F0302020204030204"/>
+        <a:latin typeface="Calibri Light"/>
         <a:ea typeface=""/>
         <a:cs typeface=""/>
         <a:font script="Jpan" typeface="ＭＳ ゴシック"/>
@@ -4331,7 +4563,7 @@
         <a:font script="Geor" typeface="Sylfaen"/>
       </a:majorFont>
       <a:minorFont>
-        <a:latin typeface="Calibri" panose="020F0502020204030204"/>
+        <a:latin typeface="Calibri"/>
         <a:ea typeface=""/>
         <a:cs typeface=""/>
         <a:font script="Jpan" typeface="ＭＳ 明朝"/>
@@ -4508,7 +4740,7 @@
   <a:extraClrSchemeLst/>
   <a:extLst>
     <a:ext uri="{05A4C25C-085E-4340-85A3-A5531E510DB2}">
-      <thm15:themeFamily xmlns:thm15="http://schemas.microsoft.com/office/thememl/2012/main" name="Office Theme" id="{62F939B6-93AF-4DB8-9C6B-D6C7DFDC589F}" vid="{4A3C46E8-61CC-4603-A589-7422A47A8E4A}"/>
+      <thm15:themeFamily xmlns:thm15="http://schemas.microsoft.com/office/thememl/2012/main" xmlns="" name="Office Theme" id="{62F939B6-93AF-4DB8-9C6B-D6C7DFDC589F}" vid="{4A3C46E8-61CC-4603-A589-7422A47A8E4A}"/>
     </a:ext>
   </a:extLst>
 </a:theme>

</xml_diff>